<commit_message>
week 3 learning diaries
</commit_message>
<xml_diff>
--- a/Internet_ov_Things/Learning Diary.docx
+++ b/Internet_ov_Things/Learning Diary.docx
@@ -312,7 +312,31 @@
           <w:shd w:val="clear" w:color="auto" w:fill="FFFFFF"/>
           <w:lang w:val="en-US"/>
         </w:rPr>
-        <w:t>What is the purpose of 48-bit ethernet MAC address where all bits are just 1s (or typical hex presentation: FF:FF:FF:FF:FF:FF)?</w:t>
+        <w:t xml:space="preserve">What is the purpose of 48-bit ethernet MAC address where all bits are just 1s (or typical hex presentation: </w:t>
+      </w:r>
+      <w:proofErr w:type="gramStart"/>
+      <w:r>
+        <w:rPr>
+          <w:rFonts w:ascii="Verdana" w:hAnsi="Verdana"/>
+          <w:color w:val="000000"/>
+          <w:sz w:val="19"/>
+          <w:szCs w:val="19"/>
+          <w:shd w:val="clear" w:color="auto" w:fill="FFFFFF"/>
+          <w:lang w:val="en-US"/>
+        </w:rPr>
+        <w:t>FF:FF</w:t>
+      </w:r>
+      <w:proofErr w:type="gramEnd"/>
+      <w:r>
+        <w:rPr>
+          <w:rFonts w:ascii="Verdana" w:hAnsi="Verdana"/>
+          <w:color w:val="000000"/>
+          <w:sz w:val="19"/>
+          <w:szCs w:val="19"/>
+          <w:shd w:val="clear" w:color="auto" w:fill="FFFFFF"/>
+          <w:lang w:val="en-US"/>
+        </w:rPr>
+        <w:t>:FF:FF:FF:FF)?</w:t>
       </w:r>
     </w:p>
     <w:p>
@@ -728,7 +752,31 @@
           <w:shd w:val="clear" w:color="auto" w:fill="FFFFFF"/>
           <w:lang w:val="en-US"/>
         </w:rPr>
-        <w:t>a router can work on more than one broadcast domain where as a bridge can work on only one</w:t>
+        <w:t xml:space="preserve">a router can work on more than one broadcast domain </w:t>
+      </w:r>
+      <w:proofErr w:type="gramStart"/>
+      <w:r>
+        <w:rPr>
+          <w:rFonts w:ascii="Verdana" w:hAnsi="Verdana"/>
+          <w:color w:val="000000"/>
+          <w:sz w:val="19"/>
+          <w:szCs w:val="19"/>
+          <w:shd w:val="clear" w:color="auto" w:fill="FFFFFF"/>
+          <w:lang w:val="en-US"/>
+        </w:rPr>
+        <w:t>where as</w:t>
+      </w:r>
+      <w:proofErr w:type="gramEnd"/>
+      <w:r>
+        <w:rPr>
+          <w:rFonts w:ascii="Verdana" w:hAnsi="Verdana"/>
+          <w:color w:val="000000"/>
+          <w:sz w:val="19"/>
+          <w:szCs w:val="19"/>
+          <w:shd w:val="clear" w:color="auto" w:fill="FFFFFF"/>
+          <w:lang w:val="en-US"/>
+        </w:rPr>
+        <w:t xml:space="preserve"> a bridge can work on only one</w:t>
       </w:r>
     </w:p>
     <w:p>
@@ -1331,7 +1379,31 @@
           <w:shd w:val="clear" w:color="auto" w:fill="FFFFFF"/>
           <w:lang w:val="en-US"/>
         </w:rPr>
-        <w:t>the resources required (which don’t directly contribute to the end result) to set up an operation.</w:t>
+        <w:t xml:space="preserve">the resources required (which </w:t>
+      </w:r>
+      <w:proofErr w:type="gramStart"/>
+      <w:r>
+        <w:rPr>
+          <w:rFonts w:ascii="Verdana" w:hAnsi="Verdana"/>
+          <w:color w:val="000000"/>
+          <w:sz w:val="19"/>
+          <w:szCs w:val="19"/>
+          <w:shd w:val="clear" w:color="auto" w:fill="FFFFFF"/>
+          <w:lang w:val="en-US"/>
+        </w:rPr>
+        <w:t>don’t</w:t>
+      </w:r>
+      <w:proofErr w:type="gramEnd"/>
+      <w:r>
+        <w:rPr>
+          <w:rFonts w:ascii="Verdana" w:hAnsi="Verdana"/>
+          <w:color w:val="000000"/>
+          <w:sz w:val="19"/>
+          <w:szCs w:val="19"/>
+          <w:shd w:val="clear" w:color="auto" w:fill="FFFFFF"/>
+          <w:lang w:val="en-US"/>
+        </w:rPr>
+        <w:t xml:space="preserve"> directly contribute to the end result) to set up an operation.</w:t>
       </w:r>
     </w:p>
     <w:p>
@@ -1490,7 +1562,31 @@
           <w:shd w:val="clear" w:color="auto" w:fill="FFFFFF"/>
           <w:lang w:val="en-US"/>
         </w:rPr>
-        <w:t>With Wireshark: Capture some web browsing traffic and related DNS requests. What are those A (and maybe AAAA requests)? What protocols are used for DNS requests?</w:t>
+        <w:t xml:space="preserve">With Wireshark: Capture some web browsing traffic and related DNS requests. What </w:t>
+      </w:r>
+      <w:proofErr w:type="gramStart"/>
+      <w:r>
+        <w:rPr>
+          <w:rFonts w:ascii="Verdana" w:hAnsi="Verdana"/>
+          <w:color w:val="000000"/>
+          <w:sz w:val="19"/>
+          <w:szCs w:val="19"/>
+          <w:shd w:val="clear" w:color="auto" w:fill="FFFFFF"/>
+          <w:lang w:val="en-US"/>
+        </w:rPr>
+        <w:t>are</w:t>
+      </w:r>
+      <w:proofErr w:type="gramEnd"/>
+      <w:r>
+        <w:rPr>
+          <w:rFonts w:ascii="Verdana" w:hAnsi="Verdana"/>
+          <w:color w:val="000000"/>
+          <w:sz w:val="19"/>
+          <w:szCs w:val="19"/>
+          <w:shd w:val="clear" w:color="auto" w:fill="FFFFFF"/>
+          <w:lang w:val="en-US"/>
+        </w:rPr>
+        <w:t xml:space="preserve"> those A (and maybe AAAA requests)? What protocols are used for DNS requests?</w:t>
       </w:r>
     </w:p>
     <w:p>
@@ -1748,16 +1844,29 @@
         </w:rPr>
         <w:t xml:space="preserve">Answer 14: </w:t>
       </w:r>
-      <w:r>
-        <w:rPr>
-          <w:rFonts w:ascii="Verdana" w:hAnsi="Verdana"/>
-          <w:color w:val="000000"/>
-          <w:sz w:val="19"/>
-          <w:szCs w:val="19"/>
-          <w:shd w:val="clear" w:color="auto" w:fill="FFFFFF"/>
-          <w:lang w:val="en-US"/>
-        </w:rPr>
-        <w:t>08:00:27:f1:90:ad</w:t>
+      <w:proofErr w:type="gramStart"/>
+      <w:r>
+        <w:rPr>
+          <w:rFonts w:ascii="Verdana" w:hAnsi="Verdana"/>
+          <w:color w:val="000000"/>
+          <w:sz w:val="19"/>
+          <w:szCs w:val="19"/>
+          <w:shd w:val="clear" w:color="auto" w:fill="FFFFFF"/>
+          <w:lang w:val="en-US"/>
+        </w:rPr>
+        <w:t>08:00:27:f</w:t>
+      </w:r>
+      <w:proofErr w:type="gramEnd"/>
+      <w:r>
+        <w:rPr>
+          <w:rFonts w:ascii="Verdana" w:hAnsi="Verdana"/>
+          <w:color w:val="000000"/>
+          <w:sz w:val="19"/>
+          <w:szCs w:val="19"/>
+          <w:shd w:val="clear" w:color="auto" w:fill="FFFFFF"/>
+          <w:lang w:val="en-US"/>
+        </w:rPr>
+        <w:t>1:90:ad</w:t>
       </w:r>
     </w:p>
     <w:p>
@@ -1816,7 +1925,33 @@
           <w:shd w:val="clear" w:color="auto" w:fill="FFFFFF"/>
           <w:lang w:val="en-US"/>
         </w:rPr>
-        <w:t>What is the MAC address of host 192.168.80.1? Which vendor has build the ethernet chipset of host 192.168.80.1 (use Wireshark or IEEE OUI data)?</w:t>
+        <w:t xml:space="preserve">What is the MAC address of host 192.168.80.1? Which vendor has </w:t>
+      </w:r>
+      <w:proofErr w:type="spellStart"/>
+      <w:proofErr w:type="gramStart"/>
+      <w:r>
+        <w:rPr>
+          <w:rFonts w:ascii="Verdana" w:hAnsi="Verdana"/>
+          <w:color w:val="000000"/>
+          <w:sz w:val="19"/>
+          <w:szCs w:val="19"/>
+          <w:shd w:val="clear" w:color="auto" w:fill="FFFFFF"/>
+          <w:lang w:val="en-US"/>
+        </w:rPr>
+        <w:t>build</w:t>
+      </w:r>
+      <w:proofErr w:type="spellEnd"/>
+      <w:proofErr w:type="gramEnd"/>
+      <w:r>
+        <w:rPr>
+          <w:rFonts w:ascii="Verdana" w:hAnsi="Verdana"/>
+          <w:color w:val="000000"/>
+          <w:sz w:val="19"/>
+          <w:szCs w:val="19"/>
+          <w:shd w:val="clear" w:color="auto" w:fill="FFFFFF"/>
+          <w:lang w:val="en-US"/>
+        </w:rPr>
+        <w:t xml:space="preserve"> the ethernet chipset of host 192.168.80.1 (use Wireshark or IEEE OUI data)?</w:t>
       </w:r>
     </w:p>
     <w:p>
@@ -1850,7 +1985,31 @@
           <w:shd w:val="clear" w:color="auto" w:fill="FFFFFF"/>
           <w:lang w:val="en-US"/>
         </w:rPr>
-        <w:t>fc:ec:da:4a:84:d3</w:t>
+        <w:t>fc:</w:t>
+      </w:r>
+      <w:proofErr w:type="gramStart"/>
+      <w:r>
+        <w:rPr>
+          <w:rFonts w:ascii="Verdana" w:hAnsi="Verdana"/>
+          <w:color w:val="000000"/>
+          <w:sz w:val="19"/>
+          <w:szCs w:val="19"/>
+          <w:shd w:val="clear" w:color="auto" w:fill="FFFFFF"/>
+          <w:lang w:val="en-US"/>
+        </w:rPr>
+        <w:t>ec:da</w:t>
+      </w:r>
+      <w:proofErr w:type="gramEnd"/>
+      <w:r>
+        <w:rPr>
+          <w:rFonts w:ascii="Verdana" w:hAnsi="Verdana"/>
+          <w:color w:val="000000"/>
+          <w:sz w:val="19"/>
+          <w:szCs w:val="19"/>
+          <w:shd w:val="clear" w:color="auto" w:fill="FFFFFF"/>
+          <w:lang w:val="en-US"/>
+        </w:rPr>
+        <w:t>:4a:84:d3</w:t>
       </w:r>
       <w:r>
         <w:rPr>
@@ -1963,7 +2122,31 @@
           <w:shd w:val="clear" w:color="auto" w:fill="FFFFFF"/>
           <w:lang w:val="en-US"/>
         </w:rPr>
-        <w:t>, Hi there Oamk!</w:t>
+        <w:t xml:space="preserve">, Hi there </w:t>
+      </w:r>
+      <w:proofErr w:type="spellStart"/>
+      <w:r>
+        <w:rPr>
+          <w:rFonts w:ascii="Verdana" w:hAnsi="Verdana"/>
+          <w:color w:val="000000"/>
+          <w:sz w:val="19"/>
+          <w:szCs w:val="19"/>
+          <w:shd w:val="clear" w:color="auto" w:fill="FFFFFF"/>
+          <w:lang w:val="en-US"/>
+        </w:rPr>
+        <w:t>Oamk</w:t>
+      </w:r>
+      <w:proofErr w:type="spellEnd"/>
+      <w:r>
+        <w:rPr>
+          <w:rFonts w:ascii="Verdana" w:hAnsi="Verdana"/>
+          <w:color w:val="000000"/>
+          <w:sz w:val="19"/>
+          <w:szCs w:val="19"/>
+          <w:shd w:val="clear" w:color="auto" w:fill="FFFFFF"/>
+          <w:lang w:val="en-US"/>
+        </w:rPr>
+        <w:t>!</w:t>
       </w:r>
     </w:p>
     <w:p>
@@ -2056,8 +2239,21 @@
           <w:shd w:val="clear" w:color="auto" w:fill="FFFFFF"/>
           <w:lang w:val="en-US"/>
         </w:rPr>
-        <w:t>, cURL</w:t>
-      </w:r>
+        <w:t xml:space="preserve">, </w:t>
+      </w:r>
+      <w:proofErr w:type="spellStart"/>
+      <w:r>
+        <w:rPr>
+          <w:rFonts w:ascii="Verdana" w:hAnsi="Verdana"/>
+          <w:color w:val="000000"/>
+          <w:sz w:val="19"/>
+          <w:szCs w:val="19"/>
+          <w:shd w:val="clear" w:color="auto" w:fill="FFFFFF"/>
+          <w:lang w:val="en-US"/>
+        </w:rPr>
+        <w:t>cURL</w:t>
+      </w:r>
+      <w:proofErr w:type="spellEnd"/>
     </w:p>
     <w:p>
       <w:pPr>
@@ -2287,7 +2483,31 @@
           <w:shd w:val="clear" w:color="auto" w:fill="FFFFFF"/>
           <w:lang w:val="en-US"/>
         </w:rPr>
-        <w:t>Answer 20: wget, GNU Linux</w:t>
+        <w:t xml:space="preserve">Answer 20: </w:t>
+      </w:r>
+      <w:proofErr w:type="spellStart"/>
+      <w:r>
+        <w:rPr>
+          <w:rFonts w:ascii="Verdana" w:hAnsi="Verdana"/>
+          <w:color w:val="000000"/>
+          <w:sz w:val="19"/>
+          <w:szCs w:val="19"/>
+          <w:shd w:val="clear" w:color="auto" w:fill="FFFFFF"/>
+          <w:lang w:val="en-US"/>
+        </w:rPr>
+        <w:t>wget</w:t>
+      </w:r>
+      <w:proofErr w:type="spellEnd"/>
+      <w:r>
+        <w:rPr>
+          <w:rFonts w:ascii="Verdana" w:hAnsi="Verdana"/>
+          <w:color w:val="000000"/>
+          <w:sz w:val="19"/>
+          <w:szCs w:val="19"/>
+          <w:shd w:val="clear" w:color="auto" w:fill="FFFFFF"/>
+          <w:lang w:val="en-US"/>
+        </w:rPr>
+        <w:t>, GNU Linux</w:t>
       </w:r>
     </w:p>
     <w:p>
@@ -2626,8 +2846,16 @@
         <w:rPr>
           <w:lang w:val="en-US"/>
         </w:rPr>
-        <w:t>Explain shortly what are TCP acknowledgment and sequence numbers</w:t>
-      </w:r>
+        <w:t xml:space="preserve">Explain shortly what </w:t>
+      </w:r>
+      <w:proofErr w:type="gramStart"/>
+      <w:r>
+        <w:rPr>
+          <w:lang w:val="en-US"/>
+        </w:rPr>
+        <w:t>are TCP acknowledgment and sequence numbers</w:t>
+      </w:r>
+      <w:proofErr w:type="gramEnd"/>
     </w:p>
     <w:p>
       <w:pPr>
@@ -2800,21 +3028,7 @@
             <w:rStyle w:val="Hyperlinkki"/>
             <w:lang w:val="en-US"/>
           </w:rPr>
-          <w:t>https://www.pcmag.com/encyclopedia/term/tcpi</w:t>
-        </w:r>
-        <w:r>
-          <w:rPr>
-            <w:rStyle w:val="Hyperlinkki"/>
-            <w:lang w:val="en-US"/>
-          </w:rPr>
-          <w:t>p</w:t>
-        </w:r>
-        <w:r>
-          <w:rPr>
-            <w:rStyle w:val="Hyperlinkki"/>
-            <w:lang w:val="en-US"/>
-          </w:rPr>
-          <w:t>-port</w:t>
+          <w:t>https://www.pcmag.com/encyclopedia/term/tcpip-port</w:t>
         </w:r>
       </w:hyperlink>
     </w:p>
@@ -3102,7 +3316,21 @@
         <w:rPr>
           <w:lang w:val="en-US"/>
         </w:rPr>
-        <w:t>Study available options with command line command "netstat /?" (windows) or netstat --help (linux). What different things you can see with</w:t>
+        <w:t>Study available options with command line command "netstat /?" (windows) or netstat --help (</w:t>
+      </w:r>
+      <w:proofErr w:type="spellStart"/>
+      <w:r>
+        <w:rPr>
+          <w:lang w:val="en-US"/>
+        </w:rPr>
+        <w:t>linux</w:t>
+      </w:r>
+      <w:proofErr w:type="spellEnd"/>
+      <w:r>
+        <w:rPr>
+          <w:lang w:val="en-US"/>
+        </w:rPr>
+        <w:t>). What different things you can see with</w:t>
       </w:r>
       <w:r>
         <w:rPr>
@@ -3141,7 +3369,7 @@
           <w:lang w:val="en-US"/>
         </w:rPr>
         <w:pict w14:anchorId="457C96BA">
-          <v:shape id="_x0000_i1038" type="#_x0000_t75" style="width:348.75pt;height:404.25pt">
+          <v:shape id="_x0000_i1028" type="#_x0000_t75" style="width:348.75pt;height:404.25pt">
             <v:imagedata r:id="rId36" o:title=""/>
           </v:shape>
         </w:pict>
@@ -3270,20 +3498,48 @@
         <w:rPr>
           <w:lang w:val="en-US"/>
         </w:rPr>
-        <w:t>Why most services using UDP prefer max 512 byte UDP datagrams?</w:t>
-      </w:r>
-    </w:p>
-    <w:p>
-      <w:pPr>
-        <w:rPr>
-          <w:lang w:val="en-US"/>
-        </w:rPr>
-      </w:pPr>
-      <w:r>
-        <w:rPr>
-          <w:lang w:val="en-US"/>
-        </w:rPr>
-        <w:t>Answer 10: 512 byte payload</w:t>
+        <w:t xml:space="preserve">Why most services using UDP prefer max </w:t>
+      </w:r>
+      <w:proofErr w:type="gramStart"/>
+      <w:r>
+        <w:rPr>
+          <w:lang w:val="en-US"/>
+        </w:rPr>
+        <w:t>512 byte</w:t>
+      </w:r>
+      <w:proofErr w:type="gramEnd"/>
+      <w:r>
+        <w:rPr>
+          <w:lang w:val="en-US"/>
+        </w:rPr>
+        <w:t xml:space="preserve"> UDP datagrams?</w:t>
+      </w:r>
+    </w:p>
+    <w:p>
+      <w:pPr>
+        <w:rPr>
+          <w:lang w:val="en-US"/>
+        </w:rPr>
+      </w:pPr>
+      <w:r>
+        <w:rPr>
+          <w:lang w:val="en-US"/>
+        </w:rPr>
+        <w:t xml:space="preserve">Answer 10: </w:t>
+      </w:r>
+      <w:proofErr w:type="gramStart"/>
+      <w:r>
+        <w:rPr>
+          <w:lang w:val="en-US"/>
+        </w:rPr>
+        <w:t>512 byte</w:t>
+      </w:r>
+      <w:proofErr w:type="gramEnd"/>
+      <w:r>
+        <w:rPr>
+          <w:lang w:val="en-US"/>
+        </w:rPr>
+        <w:t xml:space="preserve"> payload</w:t>
       </w:r>
       <w:r>
         <w:rPr>
@@ -3297,11 +3553,19 @@
         </w:rPr>
         <w:t xml:space="preserve"> guarantees that DNS packets can be reassembled if they get fragmented when sent. </w:t>
       </w:r>
-      <w:r>
-        <w:rPr>
-          <w:lang w:val="en-US"/>
-        </w:rPr>
-        <w:t>Also the chance for smaller packets getting randomly dropped is lower.</w:t>
+      <w:proofErr w:type="gramStart"/>
+      <w:r>
+        <w:rPr>
+          <w:lang w:val="en-US"/>
+        </w:rPr>
+        <w:t>Also</w:t>
+      </w:r>
+      <w:proofErr w:type="gramEnd"/>
+      <w:r>
+        <w:rPr>
+          <w:lang w:val="en-US"/>
+        </w:rPr>
+        <w:t xml:space="preserve"> the chance for smaller packets getting randomly dropped is lower.</w:t>
       </w:r>
     </w:p>
     <w:p>
@@ -3362,7 +3626,35 @@
         <w:rPr>
           <w:lang w:val="en-US"/>
         </w:rPr>
-        <w:t>Answer 11: Basically when you just want to get an answer to a server quickly. One case is also when you’re delivering data that can be lost because new data is coming to replace the previous.</w:t>
+        <w:t xml:space="preserve">Answer 11: </w:t>
+      </w:r>
+      <w:proofErr w:type="gramStart"/>
+      <w:r>
+        <w:rPr>
+          <w:lang w:val="en-US"/>
+        </w:rPr>
+        <w:t>Basically</w:t>
+      </w:r>
+      <w:proofErr w:type="gramEnd"/>
+      <w:r>
+        <w:rPr>
+          <w:lang w:val="en-US"/>
+        </w:rPr>
+        <w:t xml:space="preserve"> when you just want to get an answer to a server quickly. One case is also when </w:t>
+      </w:r>
+      <w:proofErr w:type="gramStart"/>
+      <w:r>
+        <w:rPr>
+          <w:lang w:val="en-US"/>
+        </w:rPr>
+        <w:t>you’re</w:t>
+      </w:r>
+      <w:proofErr w:type="gramEnd"/>
+      <w:r>
+        <w:rPr>
+          <w:lang w:val="en-US"/>
+        </w:rPr>
+        <w:t xml:space="preserve"> delivering data that can be lost because new data is coming to replace the previous.</w:t>
       </w:r>
     </w:p>
     <w:p>
@@ -3449,20 +3741,76 @@
         <w:rPr>
           <w:lang w:val="en-US"/>
         </w:rPr>
-        <w:t>What is TCP Nagle's algorithm? As a programmer, when you don't want to use it?</w:t>
-      </w:r>
-    </w:p>
-    <w:p>
-      <w:pPr>
-        <w:rPr>
-          <w:lang w:val="en-US"/>
-        </w:rPr>
-      </w:pPr>
-      <w:r>
-        <w:rPr>
-          <w:lang w:val="en-US"/>
-        </w:rPr>
-        <w:t>Answer 13: It is an algorithm [1] to automatically concatenate a number of small buffer messages. You wouldn’t want to use it [2] in realtime and high interactive applications.</w:t>
+        <w:t xml:space="preserve">What is TCP Nagle's algorithm? As a </w:t>
+      </w:r>
+      <w:proofErr w:type="gramStart"/>
+      <w:r>
+        <w:rPr>
+          <w:lang w:val="en-US"/>
+        </w:rPr>
+        <w:t>programmer, when</w:t>
+      </w:r>
+      <w:proofErr w:type="gramEnd"/>
+      <w:r>
+        <w:rPr>
+          <w:lang w:val="en-US"/>
+        </w:rPr>
+        <w:t xml:space="preserve"> you don't want to use it?</w:t>
+      </w:r>
+    </w:p>
+    <w:p>
+      <w:pPr>
+        <w:rPr>
+          <w:lang w:val="en-US"/>
+        </w:rPr>
+      </w:pPr>
+      <w:r>
+        <w:rPr>
+          <w:lang w:val="en-US"/>
+        </w:rPr>
+        <w:t xml:space="preserve">Answer 13: It is an algorithm [1] to automatically concatenate </w:t>
+      </w:r>
+      <w:proofErr w:type="gramStart"/>
+      <w:r>
+        <w:rPr>
+          <w:lang w:val="en-US"/>
+        </w:rPr>
+        <w:t>a number of</w:t>
+      </w:r>
+      <w:proofErr w:type="gramEnd"/>
+      <w:r>
+        <w:rPr>
+          <w:lang w:val="en-US"/>
+        </w:rPr>
+        <w:t xml:space="preserve"> small buffer messages. You </w:t>
+      </w:r>
+      <w:proofErr w:type="gramStart"/>
+      <w:r>
+        <w:rPr>
+          <w:lang w:val="en-US"/>
+        </w:rPr>
+        <w:t>wouldn’t</w:t>
+      </w:r>
+      <w:proofErr w:type="gramEnd"/>
+      <w:r>
+        <w:rPr>
+          <w:lang w:val="en-US"/>
+        </w:rPr>
+        <w:t xml:space="preserve"> want to use it [2] in </w:t>
+      </w:r>
+      <w:proofErr w:type="spellStart"/>
+      <w:r>
+        <w:rPr>
+          <w:lang w:val="en-US"/>
+        </w:rPr>
+        <w:t>realtime</w:t>
+      </w:r>
+      <w:proofErr w:type="spellEnd"/>
+      <w:r>
+        <w:rPr>
+          <w:lang w:val="en-US"/>
+        </w:rPr>
+        <w:t xml:space="preserve"> and high interactive applications.</w:t>
       </w:r>
     </w:p>
     <w:p>
@@ -3692,7 +4040,7 @@
           <w:lang w:val="en-US"/>
         </w:rPr>
         <w:pict w14:anchorId="621CCA4F">
-          <v:shape id="_x0000_i1040" type="#_x0000_t75" style="width:480.75pt;height:208.5pt">
+          <v:shape id="_x0000_i1029" type="#_x0000_t75" style="width:480.75pt;height:208.5pt">
             <v:imagedata r:id="rId45" o:title=""/>
           </v:shape>
         </w:pict>
@@ -3742,154 +4090,1142 @@
         <w:rPr>
           <w:lang w:val="en-US"/>
         </w:rPr>
-        <w:t>Question 1: Nnnn</w:t>
-      </w:r>
-    </w:p>
-    <w:p>
-      <w:pPr>
-        <w:rPr>
-          <w:lang w:val="en-US"/>
-        </w:rPr>
-      </w:pPr>
-      <w:r>
-        <w:rPr>
-          <w:lang w:val="en-US"/>
-        </w:rPr>
-        <w:t>Answer 1: Nnnn</w:t>
-      </w:r>
-    </w:p>
-    <w:p>
-      <w:pPr>
-        <w:rPr>
-          <w:lang w:val="en-US"/>
-        </w:rPr>
-      </w:pPr>
-    </w:p>
-    <w:p>
-      <w:pPr>
-        <w:rPr>
-          <w:lang w:val="en-US"/>
-        </w:rPr>
-      </w:pPr>
-      <w:r>
-        <w:rPr>
-          <w:lang w:val="en-US"/>
-        </w:rPr>
-        <w:t>Question 2: Nnnn</w:t>
-      </w:r>
-    </w:p>
-    <w:p>
-      <w:pPr>
-        <w:rPr>
-          <w:lang w:val="en-US"/>
-        </w:rPr>
-      </w:pPr>
-      <w:r>
-        <w:rPr>
-          <w:lang w:val="en-US"/>
-        </w:rPr>
-        <w:t>Answer 2: Nnnn</w:t>
-      </w:r>
-    </w:p>
-    <w:p>
-      <w:pPr>
-        <w:rPr>
-          <w:lang w:val="en-US"/>
-        </w:rPr>
-      </w:pPr>
-    </w:p>
-    <w:p>
-      <w:pPr>
-        <w:rPr>
-          <w:lang w:val="en-US"/>
-        </w:rPr>
-      </w:pPr>
-      <w:r>
-        <w:rPr>
-          <w:lang w:val="en-US"/>
-        </w:rPr>
-        <w:t>Question 3: Nnnn</w:t>
-      </w:r>
-    </w:p>
-    <w:p>
-      <w:pPr>
-        <w:rPr>
-          <w:lang w:val="en-US"/>
-        </w:rPr>
-      </w:pPr>
-      <w:r>
-        <w:rPr>
-          <w:lang w:val="en-US"/>
-        </w:rPr>
-        <w:t>Answer 3: Nnnn</w:t>
-      </w:r>
-    </w:p>
-    <w:p>
-      <w:pPr>
-        <w:rPr>
-          <w:lang w:val="en-US"/>
-        </w:rPr>
-      </w:pPr>
-    </w:p>
-    <w:p>
-      <w:pPr>
-        <w:rPr>
-          <w:lang w:val="en-US"/>
-        </w:rPr>
-      </w:pPr>
-      <w:r>
-        <w:rPr>
-          <w:lang w:val="en-US"/>
-        </w:rPr>
-        <w:t>Question 4: Nnnn</w:t>
-      </w:r>
-    </w:p>
-    <w:p>
-      <w:pPr>
-        <w:rPr>
-          <w:lang w:val="en-US"/>
-        </w:rPr>
-      </w:pPr>
-      <w:r>
-        <w:rPr>
-          <w:lang w:val="en-US"/>
-        </w:rPr>
-        <w:t>Answer 4: Nnnn</w:t>
-      </w:r>
-    </w:p>
-    <w:p>
-      <w:pPr>
-        <w:rPr>
-          <w:lang w:val="en-US"/>
-        </w:rPr>
-      </w:pPr>
-    </w:p>
-    <w:p>
-      <w:pPr>
-        <w:rPr>
-          <w:lang w:val="en-US"/>
-        </w:rPr>
-      </w:pPr>
-      <w:r>
-        <w:rPr>
-          <w:lang w:val="en-US"/>
-        </w:rPr>
-        <w:t>…</w:t>
-      </w:r>
-    </w:p>
-    <w:p>
-      <w:pPr>
-        <w:rPr>
-          <w:lang w:val="en-US"/>
-        </w:rPr>
-      </w:pPr>
-    </w:p>
-    <w:p>
-      <w:pPr>
-        <w:rPr>
-          <w:lang w:val="en-US"/>
-        </w:rPr>
-      </w:pPr>
+        <w:t xml:space="preserve">Question 1: </w:t>
+      </w:r>
+      <w:r>
+        <w:rPr>
+          <w:lang w:val="en-US"/>
+        </w:rPr>
+        <w:t>Explain what are MQTT retained messages</w:t>
+      </w:r>
+    </w:p>
+    <w:p>
+      <w:pPr>
+        <w:rPr>
+          <w:lang w:val="en-US"/>
+        </w:rPr>
+      </w:pPr>
+      <w:r>
+        <w:rPr>
+          <w:lang w:val="en-US"/>
+        </w:rPr>
+        <w:t xml:space="preserve">Answer 1: </w:t>
+      </w:r>
+      <w:r>
+        <w:rPr>
+          <w:lang w:val="en-US"/>
+        </w:rPr>
+        <w:t>Each client subscribed to the topic pattern that matches the topic of the retained message receives the retained message immediately after they subscribe.</w:t>
+      </w:r>
+    </w:p>
+    <w:p>
+      <w:pPr>
+        <w:rPr>
+          <w:lang w:val="en-US"/>
+        </w:rPr>
+      </w:pPr>
+      <w:hyperlink r:id="rId46" w:history="1">
+        <w:r>
+          <w:rPr>
+            <w:rStyle w:val="Hyperlinkki"/>
+            <w:lang w:val="en-US"/>
+          </w:rPr>
+          <w:t>https://www.hivemq.com/blog/mqtt-essentials-part-8-retained-messages/</w:t>
+        </w:r>
+      </w:hyperlink>
+    </w:p>
+    <w:p>
+      <w:pPr>
+        <w:rPr>
+          <w:lang w:val="en-US"/>
+        </w:rPr>
+      </w:pPr>
+    </w:p>
+    <w:p>
+      <w:pPr>
+        <w:rPr>
+          <w:lang w:val="en-US"/>
+        </w:rPr>
+      </w:pPr>
+      <w:r>
+        <w:rPr>
+          <w:lang w:val="en-US"/>
+        </w:rPr>
+        <w:t xml:space="preserve">Question 2: </w:t>
+      </w:r>
+      <w:r>
+        <w:rPr>
+          <w:lang w:val="en-US"/>
+        </w:rPr>
+        <w:t>Describe the difference between request-response and publish-subscribe communication models</w:t>
+      </w:r>
+    </w:p>
+    <w:p>
+      <w:pPr>
+        <w:rPr>
+          <w:lang w:val="en-US"/>
+        </w:rPr>
+      </w:pPr>
+      <w:r>
+        <w:rPr>
+          <w:lang w:val="en-US"/>
+        </w:rPr>
+        <w:t xml:space="preserve">Answer 2: </w:t>
+      </w:r>
+      <w:r>
+        <w:rPr>
+          <w:lang w:val="en-US"/>
+        </w:rPr>
+        <w:t>Request-response [1] model is where a client machine or software requests data, and a server machine or software responds to the requests by providing data.</w:t>
+      </w:r>
+    </w:p>
+    <w:p>
+      <w:pPr>
+        <w:rPr>
+          <w:lang w:val="en-US"/>
+        </w:rPr>
+      </w:pPr>
+      <w:r>
+        <w:rPr>
+          <w:lang w:val="en-US"/>
+        </w:rPr>
+        <w:t>Publish-subscribe [1] communication model is where clients publish data and send it only when the data changes. Clients that subscribe to data automatically receive it from the broker.</w:t>
+      </w:r>
+    </w:p>
+    <w:p>
+      <w:pPr>
+        <w:rPr>
+          <w:lang w:val="en-US"/>
+        </w:rPr>
+      </w:pPr>
+      <w:r>
+        <w:rPr>
+          <w:lang w:val="en-US"/>
+        </w:rPr>
+        <w:t>[1]</w:t>
+      </w:r>
+      <w:r>
+        <w:rPr>
+          <w:lang w:val="en-US"/>
+        </w:rPr>
+        <w:t xml:space="preserve"> </w:t>
+      </w:r>
+      <w:hyperlink r:id="rId47" w:history="1">
+        <w:r>
+          <w:rPr>
+            <w:rStyle w:val="Hyperlinkki"/>
+            <w:lang w:val="en-US"/>
+          </w:rPr>
+          <w:t>https://blog.opto22.com/optoblog/request-response-vs-pub-sub-part-1</w:t>
+        </w:r>
+      </w:hyperlink>
+    </w:p>
+    <w:p>
+      <w:pPr>
+        <w:rPr>
+          <w:lang w:val="en-US"/>
+        </w:rPr>
+      </w:pPr>
+    </w:p>
+    <w:p>
+      <w:pPr>
+        <w:rPr>
+          <w:lang w:val="en-US"/>
+        </w:rPr>
+      </w:pPr>
+      <w:r>
+        <w:rPr>
+          <w:lang w:val="en-US"/>
+        </w:rPr>
+        <w:t xml:space="preserve">Question 3: </w:t>
+      </w:r>
+      <w:r>
+        <w:rPr>
+          <w:lang w:val="en-US"/>
+        </w:rPr>
+        <w:t>List reasons why MQTT is often preferred protocol over HTTP(S) for IoT data transfers</w:t>
+      </w:r>
+    </w:p>
+    <w:p>
+      <w:pPr>
+        <w:rPr>
+          <w:lang w:val="en-US"/>
+        </w:rPr>
+      </w:pPr>
+      <w:r>
+        <w:rPr>
+          <w:lang w:val="en-US"/>
+        </w:rPr>
+        <w:t xml:space="preserve">Answer 3: </w:t>
+      </w:r>
+      <w:r>
+        <w:rPr>
+          <w:lang w:val="en-US"/>
+        </w:rPr>
+        <w:t>MQTT is data centric, MQTT is more lightweight, and the publish-subscribe model helps resource-constrained devices save battery.</w:t>
+      </w:r>
+    </w:p>
+    <w:p>
+      <w:pPr>
+        <w:rPr>
+          <w:lang w:val="en-US"/>
+        </w:rPr>
+      </w:pPr>
+    </w:p>
+    <w:p>
+      <w:pPr>
+        <w:rPr>
+          <w:lang w:val="en-US"/>
+        </w:rPr>
+      </w:pPr>
+      <w:r>
+        <w:rPr>
+          <w:lang w:val="en-US"/>
+        </w:rPr>
+        <w:t xml:space="preserve">Question 4: </w:t>
+      </w:r>
+      <w:r>
+        <w:rPr>
+          <w:lang w:val="en-US"/>
+        </w:rPr>
+        <w:t xml:space="preserve">Describe </w:t>
+      </w:r>
+      <w:proofErr w:type="spellStart"/>
+      <w:r>
+        <w:rPr>
+          <w:lang w:val="en-US"/>
+        </w:rPr>
+        <w:t>CoAP</w:t>
+      </w:r>
+      <w:proofErr w:type="spellEnd"/>
+      <w:r>
+        <w:rPr>
+          <w:lang w:val="en-US"/>
+        </w:rPr>
+        <w:t xml:space="preserve"> and features</w:t>
+      </w:r>
+    </w:p>
+    <w:p>
+      <w:pPr>
+        <w:rPr>
+          <w:lang w:val="en-US"/>
+        </w:rPr>
+      </w:pPr>
+      <w:r>
+        <w:rPr>
+          <w:lang w:val="en-US"/>
+        </w:rPr>
+        <w:t xml:space="preserve">Answer 4: </w:t>
+      </w:r>
+      <w:proofErr w:type="spellStart"/>
+      <w:r>
+        <w:rPr>
+          <w:lang w:val="en-US"/>
+        </w:rPr>
+        <w:t>CoAP</w:t>
+      </w:r>
+      <w:proofErr w:type="spellEnd"/>
+      <w:r>
+        <w:rPr>
+          <w:lang w:val="en-US"/>
+        </w:rPr>
+        <w:t xml:space="preserve"> is an IoT protocol and stands for Constrained Application Protocol. </w:t>
+      </w:r>
+      <w:proofErr w:type="gramStart"/>
+      <w:r>
+        <w:rPr>
+          <w:lang w:val="en-US"/>
+        </w:rPr>
+        <w:t>It’s</w:t>
+      </w:r>
+      <w:proofErr w:type="gramEnd"/>
+      <w:r>
+        <w:rPr>
+          <w:lang w:val="en-US"/>
+        </w:rPr>
+        <w:t xml:space="preserve"> a simple protocol with low overhead specifically designed for constrained devices and constrained networks. </w:t>
+      </w:r>
+    </w:p>
+    <w:p>
+      <w:pPr>
+        <w:rPr>
+          <w:lang w:val="en-US"/>
+        </w:rPr>
+      </w:pPr>
+      <w:r>
+        <w:rPr>
+          <w:lang w:val="en-US"/>
+        </w:rPr>
+        <w:t xml:space="preserve">Main features of </w:t>
+      </w:r>
+      <w:proofErr w:type="spellStart"/>
+      <w:r>
+        <w:rPr>
+          <w:lang w:val="en-US"/>
+        </w:rPr>
+        <w:t>CoAP</w:t>
+      </w:r>
+      <w:proofErr w:type="spellEnd"/>
+      <w:r>
+        <w:rPr>
+          <w:lang w:val="en-US"/>
+        </w:rPr>
+        <w:t xml:space="preserve"> are:</w:t>
+      </w:r>
+    </w:p>
+    <w:p>
+      <w:pPr>
+        <w:numPr>
+          <w:ilvl w:val="0"/>
+          <w:numId w:val="2"/>
+        </w:numPr>
+        <w:rPr>
+          <w:lang w:val="en-US"/>
+        </w:rPr>
+      </w:pPr>
+      <w:r>
+        <w:rPr>
+          <w:lang w:val="en-US"/>
+        </w:rPr>
+        <w:t>Web protocol used in M2M with constrained requirements</w:t>
+      </w:r>
+    </w:p>
+    <w:p>
+      <w:pPr>
+        <w:numPr>
+          <w:ilvl w:val="0"/>
+          <w:numId w:val="2"/>
+        </w:numPr>
+        <w:rPr>
+          <w:lang w:val="en-US"/>
+        </w:rPr>
+      </w:pPr>
+      <w:r>
+        <w:rPr>
+          <w:lang w:val="en-US"/>
+        </w:rPr>
+        <w:t>Asynchronous message exchange</w:t>
+      </w:r>
+    </w:p>
+    <w:p>
+      <w:pPr>
+        <w:numPr>
+          <w:ilvl w:val="0"/>
+          <w:numId w:val="2"/>
+        </w:numPr>
+        <w:rPr>
+          <w:lang w:val="en-US"/>
+        </w:rPr>
+      </w:pPr>
+      <w:r>
+        <w:rPr>
+          <w:lang w:val="en-US"/>
+        </w:rPr>
+        <w:t>Low overhead and very simple to parse</w:t>
+      </w:r>
+    </w:p>
+    <w:p>
+      <w:pPr>
+        <w:numPr>
+          <w:ilvl w:val="0"/>
+          <w:numId w:val="2"/>
+        </w:numPr>
+        <w:rPr>
+          <w:lang w:val="en-US"/>
+        </w:rPr>
+      </w:pPr>
+      <w:r>
+        <w:rPr>
+          <w:lang w:val="en-US"/>
+        </w:rPr>
+        <w:t>URI and content-type support</w:t>
+      </w:r>
+    </w:p>
+    <w:p>
+      <w:pPr>
+        <w:numPr>
+          <w:ilvl w:val="0"/>
+          <w:numId w:val="2"/>
+        </w:numPr>
+        <w:rPr>
+          <w:lang w:val="en-US"/>
+        </w:rPr>
+      </w:pPr>
+      <w:r>
+        <w:rPr>
+          <w:lang w:val="en-US"/>
+        </w:rPr>
+        <w:t>Proxy and caching</w:t>
+      </w:r>
+    </w:p>
+    <w:p>
+      <w:pPr>
+        <w:rPr>
+          <w:lang w:val="en-US"/>
+        </w:rPr>
+      </w:pPr>
+      <w:hyperlink r:id="rId48" w:history="1">
+        <w:r>
+          <w:rPr>
+            <w:rStyle w:val="Hyperlinkki"/>
+            <w:lang w:val="en-US"/>
+          </w:rPr>
+          <w:t>https://dzone.com/articles/coap-protocol-step-by-step-guide</w:t>
+        </w:r>
+      </w:hyperlink>
+    </w:p>
+    <w:p>
+      <w:pPr>
+        <w:rPr>
+          <w:lang w:val="en-US"/>
+        </w:rPr>
+      </w:pPr>
+    </w:p>
+    <w:p>
+      <w:pPr>
+        <w:rPr>
+          <w:lang w:val="en-US"/>
+        </w:rPr>
+      </w:pPr>
+    </w:p>
+    <w:p>
+      <w:pPr>
+        <w:rPr>
+          <w:lang w:val="en-US"/>
+        </w:rPr>
+      </w:pPr>
+    </w:p>
+    <w:p>
+      <w:pPr>
+        <w:rPr>
+          <w:lang w:val="en-US"/>
+        </w:rPr>
+      </w:pPr>
+      <w:r>
+        <w:rPr>
+          <w:lang w:val="en-US"/>
+        </w:rPr>
+        <w:lastRenderedPageBreak/>
+        <w:t xml:space="preserve">Question 5: </w:t>
+      </w:r>
+      <w:r>
+        <w:rPr>
+          <w:lang w:val="en-US"/>
+        </w:rPr>
+        <w:t xml:space="preserve">List main differences between </w:t>
+      </w:r>
+      <w:proofErr w:type="spellStart"/>
+      <w:r>
+        <w:rPr>
+          <w:lang w:val="en-US"/>
+        </w:rPr>
+        <w:t>CoAP</w:t>
+      </w:r>
+      <w:proofErr w:type="spellEnd"/>
+      <w:r>
+        <w:rPr>
+          <w:lang w:val="en-US"/>
+        </w:rPr>
+        <w:t xml:space="preserve"> and MQTT</w:t>
+      </w:r>
+    </w:p>
+    <w:p>
+      <w:pPr>
+        <w:rPr>
+          <w:lang w:val="en-US"/>
+        </w:rPr>
+      </w:pPr>
+      <w:r>
+        <w:rPr>
+          <w:lang w:val="en-US"/>
+        </w:rPr>
+        <w:t xml:space="preserve">Answer 5: </w:t>
+      </w:r>
+    </w:p>
+    <w:tbl>
+      <w:tblPr>
+        <w:tblW w:w="0" w:type="auto"/>
+        <w:tblBorders>
+          <w:top w:val="single" w:sz="4" w:space="0" w:color="auto"/>
+          <w:left w:val="single" w:sz="4" w:space="0" w:color="auto"/>
+          <w:bottom w:val="single" w:sz="4" w:space="0" w:color="auto"/>
+          <w:right w:val="single" w:sz="4" w:space="0" w:color="auto"/>
+          <w:insideH w:val="single" w:sz="4" w:space="0" w:color="auto"/>
+          <w:insideV w:val="single" w:sz="4" w:space="0" w:color="auto"/>
+        </w:tblBorders>
+        <w:tblLook w:val="04A0" w:firstRow="1" w:lastRow="0" w:firstColumn="1" w:lastColumn="0" w:noHBand="0" w:noVBand="1"/>
+      </w:tblPr>
+      <w:tblGrid>
+        <w:gridCol w:w="4889"/>
+        <w:gridCol w:w="4889"/>
+      </w:tblGrid>
+      <w:tr>
+        <w:tc>
+          <w:tcPr>
+            <w:tcW w:w="4889" w:type="dxa"/>
+            <w:shd w:val="clear" w:color="auto" w:fill="auto"/>
+          </w:tcPr>
+          <w:p>
+            <w:pPr>
+              <w:jc w:val="center"/>
+              <w:rPr>
+                <w:b/>
+                <w:bCs/>
+                <w:lang w:val="en-US"/>
+              </w:rPr>
+            </w:pPr>
+            <w:proofErr w:type="spellStart"/>
+            <w:r>
+              <w:rPr>
+                <w:b/>
+                <w:bCs/>
+                <w:lang w:val="en-US"/>
+              </w:rPr>
+              <w:t>CoAP</w:t>
+            </w:r>
+            <w:proofErr w:type="spellEnd"/>
+          </w:p>
+        </w:tc>
+        <w:tc>
+          <w:tcPr>
+            <w:tcW w:w="4889" w:type="dxa"/>
+            <w:shd w:val="clear" w:color="auto" w:fill="auto"/>
+          </w:tcPr>
+          <w:p>
+            <w:pPr>
+              <w:jc w:val="center"/>
+              <w:rPr>
+                <w:b/>
+                <w:bCs/>
+                <w:lang w:val="en-US"/>
+              </w:rPr>
+            </w:pPr>
+            <w:r>
+              <w:rPr>
+                <w:b/>
+                <w:bCs/>
+                <w:lang w:val="en-US"/>
+              </w:rPr>
+              <w:t>MQTT</w:t>
+            </w:r>
+          </w:p>
+        </w:tc>
+      </w:tr>
+      <w:tr>
+        <w:tc>
+          <w:tcPr>
+            <w:tcW w:w="4889" w:type="dxa"/>
+            <w:shd w:val="clear" w:color="auto" w:fill="auto"/>
+          </w:tcPr>
+          <w:p>
+            <w:pPr>
+              <w:jc w:val="center"/>
+              <w:rPr>
+                <w:lang w:val="en-US"/>
+              </w:rPr>
+            </w:pPr>
+            <w:r>
+              <w:rPr>
+                <w:lang w:val="en-US"/>
+              </w:rPr>
+              <w:t>Uses UDP</w:t>
+            </w:r>
+          </w:p>
+        </w:tc>
+        <w:tc>
+          <w:tcPr>
+            <w:tcW w:w="4889" w:type="dxa"/>
+            <w:shd w:val="clear" w:color="auto" w:fill="auto"/>
+          </w:tcPr>
+          <w:p>
+            <w:pPr>
+              <w:jc w:val="center"/>
+              <w:rPr>
+                <w:lang w:val="en-US"/>
+              </w:rPr>
+            </w:pPr>
+            <w:r>
+              <w:rPr>
+                <w:lang w:val="en-US"/>
+              </w:rPr>
+              <w:t>Uses TCP</w:t>
+            </w:r>
+          </w:p>
+        </w:tc>
+      </w:tr>
+      <w:tr>
+        <w:tc>
+          <w:tcPr>
+            <w:tcW w:w="4889" w:type="dxa"/>
+            <w:shd w:val="clear" w:color="auto" w:fill="auto"/>
+          </w:tcPr>
+          <w:p>
+            <w:pPr>
+              <w:jc w:val="center"/>
+              <w:rPr>
+                <w:lang w:val="en-US"/>
+              </w:rPr>
+            </w:pPr>
+            <w:r>
+              <w:rPr>
+                <w:lang w:val="en-US"/>
+              </w:rPr>
+              <w:t>Request-Response</w:t>
+            </w:r>
+          </w:p>
+          <w:p>
+            <w:pPr>
+              <w:jc w:val="center"/>
+              <w:rPr>
+                <w:lang w:val="en-US"/>
+              </w:rPr>
+            </w:pPr>
+            <w:r>
+              <w:rPr>
+                <w:lang w:val="en-US"/>
+              </w:rPr>
+              <w:t>Publish-Subscribe</w:t>
+            </w:r>
+          </w:p>
+        </w:tc>
+        <w:tc>
+          <w:tcPr>
+            <w:tcW w:w="4889" w:type="dxa"/>
+            <w:shd w:val="clear" w:color="auto" w:fill="auto"/>
+          </w:tcPr>
+          <w:p>
+            <w:pPr>
+              <w:jc w:val="center"/>
+              <w:rPr>
+                <w:lang w:val="en-US"/>
+              </w:rPr>
+            </w:pPr>
+            <w:r>
+              <w:rPr>
+                <w:lang w:val="en-US"/>
+              </w:rPr>
+              <w:t>Publish-Subscribe</w:t>
+            </w:r>
+          </w:p>
+        </w:tc>
+      </w:tr>
+      <w:tr>
+        <w:tc>
+          <w:tcPr>
+            <w:tcW w:w="4889" w:type="dxa"/>
+            <w:shd w:val="clear" w:color="auto" w:fill="auto"/>
+          </w:tcPr>
+          <w:p>
+            <w:pPr>
+              <w:jc w:val="center"/>
+              <w:rPr>
+                <w:lang w:val="en-US"/>
+              </w:rPr>
+            </w:pPr>
+            <w:r>
+              <w:rPr>
+                <w:lang w:val="en-US"/>
+              </w:rPr>
+              <w:t>Is RESTful</w:t>
+            </w:r>
+          </w:p>
+        </w:tc>
+        <w:tc>
+          <w:tcPr>
+            <w:tcW w:w="4889" w:type="dxa"/>
+            <w:shd w:val="clear" w:color="auto" w:fill="auto"/>
+          </w:tcPr>
+          <w:p>
+            <w:pPr>
+              <w:jc w:val="center"/>
+              <w:rPr>
+                <w:lang w:val="en-US"/>
+              </w:rPr>
+            </w:pPr>
+            <w:r>
+              <w:rPr>
+                <w:lang w:val="en-US"/>
+              </w:rPr>
+              <w:t>Not RESTful</w:t>
+            </w:r>
+          </w:p>
+        </w:tc>
+      </w:tr>
+      <w:tr>
+        <w:tc>
+          <w:tcPr>
+            <w:tcW w:w="4889" w:type="dxa"/>
+            <w:shd w:val="clear" w:color="auto" w:fill="auto"/>
+          </w:tcPr>
+          <w:p>
+            <w:pPr>
+              <w:jc w:val="center"/>
+              <w:rPr>
+                <w:lang w:val="en-US"/>
+              </w:rPr>
+            </w:pPr>
+            <w:r>
+              <w:rPr>
+                <w:lang w:val="en-US"/>
+              </w:rPr>
+              <w:t>Asynchronous and Synchronous</w:t>
+            </w:r>
+          </w:p>
+        </w:tc>
+        <w:tc>
+          <w:tcPr>
+            <w:tcW w:w="4889" w:type="dxa"/>
+            <w:shd w:val="clear" w:color="auto" w:fill="auto"/>
+          </w:tcPr>
+          <w:p>
+            <w:pPr>
+              <w:jc w:val="center"/>
+              <w:rPr>
+                <w:lang w:val="en-US"/>
+              </w:rPr>
+            </w:pPr>
+            <w:r>
+              <w:rPr>
+                <w:lang w:val="en-US"/>
+              </w:rPr>
+              <w:t>Only Asynchronous</w:t>
+            </w:r>
+          </w:p>
+        </w:tc>
+      </w:tr>
+      <w:tr>
+        <w:tc>
+          <w:tcPr>
+            <w:tcW w:w="4889" w:type="dxa"/>
+            <w:shd w:val="clear" w:color="auto" w:fill="auto"/>
+          </w:tcPr>
+          <w:p>
+            <w:pPr>
+              <w:jc w:val="center"/>
+              <w:rPr>
+                <w:lang w:val="en-US"/>
+              </w:rPr>
+            </w:pPr>
+            <w:r>
+              <w:rPr>
+                <w:lang w:val="en-US"/>
+              </w:rPr>
+              <w:t>Can use TLS/SSL</w:t>
+            </w:r>
+          </w:p>
+        </w:tc>
+        <w:tc>
+          <w:tcPr>
+            <w:tcW w:w="4889" w:type="dxa"/>
+            <w:shd w:val="clear" w:color="auto" w:fill="auto"/>
+          </w:tcPr>
+          <w:p>
+            <w:pPr>
+              <w:jc w:val="center"/>
+              <w:rPr>
+                <w:lang w:val="en-US"/>
+              </w:rPr>
+            </w:pPr>
+            <w:r>
+              <w:rPr>
+                <w:lang w:val="en-US"/>
+              </w:rPr>
+              <w:t xml:space="preserve">DTLS or </w:t>
+            </w:r>
+            <w:proofErr w:type="spellStart"/>
+            <w:r>
+              <w:rPr>
+                <w:lang w:val="en-US"/>
+              </w:rPr>
+              <w:t>IPSec</w:t>
+            </w:r>
+            <w:proofErr w:type="spellEnd"/>
+          </w:p>
+        </w:tc>
+      </w:tr>
+    </w:tbl>
+    <w:p>
+      <w:pPr>
+        <w:rPr>
+          <w:lang w:val="en-US"/>
+        </w:rPr>
+      </w:pPr>
+    </w:p>
+    <w:p>
+      <w:pPr>
+        <w:rPr>
+          <w:lang w:val="en-US"/>
+        </w:rPr>
+      </w:pPr>
+      <w:hyperlink r:id="rId49" w:history="1">
+        <w:r>
+          <w:rPr>
+            <w:rStyle w:val="Hyperlinkki"/>
+            <w:lang w:val="en-US"/>
+          </w:rPr>
+          <w:t>https://www.pickdata.net/news/mqtt-vs-coap-best-iot-protocol</w:t>
+        </w:r>
+      </w:hyperlink>
+    </w:p>
+    <w:p>
+      <w:pPr>
+        <w:rPr>
+          <w:lang w:val="en-US"/>
+        </w:rPr>
+      </w:pPr>
+    </w:p>
+    <w:p>
+      <w:pPr>
+        <w:rPr>
+          <w:lang w:val="en-US"/>
+        </w:rPr>
+      </w:pPr>
+      <w:r>
+        <w:rPr>
+          <w:lang w:val="en-US"/>
+        </w:rPr>
+        <w:t xml:space="preserve">Question 6: </w:t>
+      </w:r>
+      <w:r>
+        <w:rPr>
+          <w:lang w:val="en-US"/>
+        </w:rPr>
+        <w:t>Why most old and widely used TCP/IP application layer protocols and data presentation formats (XML, JSON...) are not that good for wireless sensor networks?</w:t>
+      </w:r>
+    </w:p>
+    <w:p>
+      <w:pPr>
+        <w:rPr>
+          <w:lang w:val="en-US"/>
+        </w:rPr>
+      </w:pPr>
+      <w:r>
+        <w:rPr>
+          <w:lang w:val="en-US"/>
+        </w:rPr>
+        <w:t>Answer 6: Because typically IoT devices need to keep their network traffic small and fast and minimize the amount of raw computation for network and encoding. Also using only small amounts of memory and storage is essential.</w:t>
+      </w:r>
+    </w:p>
+    <w:p>
+      <w:pPr>
+        <w:rPr>
+          <w:lang w:val="en-US"/>
+        </w:rPr>
+      </w:pPr>
+      <w:hyperlink r:id="rId50" w:history="1">
+        <w:r>
+          <w:rPr>
+            <w:rStyle w:val="Hyperlinkki"/>
+            <w:lang w:val="en-US"/>
+          </w:rPr>
+          <w:t>https://dzone.com/articles/json-http-and-the-future-of-iot-protocols</w:t>
+        </w:r>
+      </w:hyperlink>
+    </w:p>
+    <w:p>
+      <w:pPr>
+        <w:rPr>
+          <w:lang w:val="en-US"/>
+        </w:rPr>
+      </w:pPr>
+    </w:p>
+    <w:p>
+      <w:pPr>
+        <w:rPr>
+          <w:lang w:val="en-US"/>
+        </w:rPr>
+      </w:pPr>
+      <w:r>
+        <w:rPr>
+          <w:lang w:val="en-US"/>
+        </w:rPr>
+        <w:t xml:space="preserve">Question 7: </w:t>
+      </w:r>
+      <w:r>
+        <w:rPr>
+          <w:lang w:val="en-US"/>
+        </w:rPr>
+        <w:t>What are the common problems and challenges of IPv4 and IPv6 over common wireless low power and lossy connections (</w:t>
+      </w:r>
+      <w:proofErr w:type="spellStart"/>
+      <w:r>
+        <w:rPr>
+          <w:lang w:val="en-US"/>
+        </w:rPr>
+        <w:t>zigbee</w:t>
+      </w:r>
+      <w:proofErr w:type="spellEnd"/>
+      <w:r>
+        <w:rPr>
+          <w:lang w:val="en-US"/>
+        </w:rPr>
+        <w:t xml:space="preserve"> and such)?</w:t>
+      </w:r>
+    </w:p>
+    <w:p>
+      <w:pPr>
+        <w:rPr>
+          <w:lang w:val="en-US"/>
+        </w:rPr>
+      </w:pPr>
+      <w:r>
+        <w:rPr>
+          <w:lang w:val="en-US"/>
+        </w:rPr>
+        <w:t xml:space="preserve">Answer 7: </w:t>
+      </w:r>
+      <w:r>
+        <w:rPr>
+          <w:lang w:val="en-US"/>
+        </w:rPr>
+        <w:t>Routing protocols</w:t>
+      </w:r>
+      <w:r>
+        <w:rPr>
+          <w:lang w:val="en-US"/>
+        </w:rPr>
+        <w:t xml:space="preserve"> [1]</w:t>
+      </w:r>
+      <w:r>
+        <w:rPr>
+          <w:lang w:val="en-US"/>
+        </w:rPr>
+        <w:t xml:space="preserve"> mainly cause challenges with IoT devices </w:t>
+      </w:r>
+      <w:r>
+        <w:rPr>
+          <w:lang w:val="en-US"/>
+        </w:rPr>
+        <w:t>associated with wireless low power and lossy connections.</w:t>
+      </w:r>
+    </w:p>
+    <w:p>
+      <w:pPr>
+        <w:rPr>
+          <w:lang w:val="en-US"/>
+        </w:rPr>
+      </w:pPr>
+      <w:r>
+        <w:rPr>
+          <w:lang w:val="en-US"/>
+        </w:rPr>
+        <w:t xml:space="preserve">[1] </w:t>
+      </w:r>
+      <w:hyperlink r:id="rId51" w:history="1">
+        <w:r>
+          <w:rPr>
+            <w:rStyle w:val="Hyperlinkki"/>
+            <w:lang w:val="en-US"/>
+          </w:rPr>
+          <w:t>https://www.ncbi.nlm.nih.gov/pmc/articles/PMC6540171/</w:t>
+        </w:r>
+      </w:hyperlink>
+    </w:p>
+    <w:p>
+      <w:pPr>
+        <w:rPr>
+          <w:lang w:val="en-US"/>
+        </w:rPr>
+      </w:pPr>
+    </w:p>
+    <w:p>
+      <w:pPr>
+        <w:rPr>
+          <w:lang w:val="en-US"/>
+        </w:rPr>
+      </w:pPr>
+      <w:r>
+        <w:rPr>
+          <w:lang w:val="en-US"/>
+        </w:rPr>
+        <w:t xml:space="preserve">Question 8: </w:t>
+      </w:r>
+      <w:r>
+        <w:rPr>
+          <w:lang w:val="en-US"/>
+        </w:rPr>
+        <w:t xml:space="preserve">Why HTTP/HTTPS (and similar application layer protocols) perform badly or </w:t>
+      </w:r>
+      <w:proofErr w:type="gramStart"/>
+      <w:r>
+        <w:rPr>
+          <w:lang w:val="en-US"/>
+        </w:rPr>
+        <w:t>won't</w:t>
+      </w:r>
+      <w:proofErr w:type="gramEnd"/>
+      <w:r>
+        <w:rPr>
+          <w:lang w:val="en-US"/>
+        </w:rPr>
+        <w:t xml:space="preserve"> work in most wireless sensor networks?</w:t>
+      </w:r>
+    </w:p>
+    <w:p>
+      <w:pPr>
+        <w:rPr>
+          <w:lang w:val="en-US"/>
+        </w:rPr>
+      </w:pPr>
+      <w:r>
+        <w:rPr>
+          <w:lang w:val="en-US"/>
+        </w:rPr>
+        <w:t>Answer 8: HTTP is designed to communicate between two systems only at a time and is not designed for event-based communication. HTTP also uses large amounts of power which is not ideal for wireless sensor networks.</w:t>
+      </w:r>
+    </w:p>
+    <w:p>
+      <w:pPr>
+        <w:rPr>
+          <w:lang w:val="en-US"/>
+        </w:rPr>
+      </w:pPr>
+      <w:hyperlink r:id="rId52" w:history="1">
+        <w:r>
+          <w:rPr>
+            <w:rStyle w:val="Hyperlinkki"/>
+            <w:lang w:val="en-US"/>
+          </w:rPr>
+          <w:t>https://www.concurrency.com/blog/june-2019/why-http-is-not-suitable-for-iot-applications</w:t>
+        </w:r>
+      </w:hyperlink>
+    </w:p>
+    <w:p>
+      <w:pPr>
+        <w:rPr>
+          <w:lang w:val="en-US"/>
+        </w:rPr>
+      </w:pPr>
+    </w:p>
+    <w:p>
+      <w:pPr>
+        <w:rPr>
+          <w:lang w:val="en-US"/>
+        </w:rPr>
+      </w:pPr>
+    </w:p>
+    <w:p>
+      <w:pPr>
+        <w:rPr>
+          <w:lang w:val="en-US"/>
+        </w:rPr>
+      </w:pPr>
+    </w:p>
+    <w:p>
+      <w:pPr>
+        <w:rPr>
+          <w:lang w:val="en-US"/>
+        </w:rPr>
+      </w:pPr>
+      <w:r>
+        <w:rPr>
+          <w:lang w:val="en-US"/>
+        </w:rPr>
+        <w:lastRenderedPageBreak/>
+        <w:t xml:space="preserve">Question 9: </w:t>
+      </w:r>
+      <w:r>
+        <w:rPr>
+          <w:lang w:val="en-US"/>
+        </w:rPr>
+        <w:t>What is 6LoWPAN</w:t>
+      </w:r>
+    </w:p>
+    <w:p>
+      <w:pPr>
+        <w:rPr>
+          <w:lang w:val="en-US"/>
+        </w:rPr>
+      </w:pPr>
+      <w:r>
+        <w:rPr>
+          <w:lang w:val="en-US"/>
+        </w:rPr>
+        <w:t>Answer 9: 6LoWPAN (IPv6 over Low-Power Wireless Personal Area Network) [1] is a standard protocol. It uses IPv6 communication on wireless networks composed of low-power wireless modules.</w:t>
+      </w:r>
+    </w:p>
+    <w:p>
+      <w:pPr>
+        <w:rPr>
+          <w:lang w:val="en-US"/>
+        </w:rPr>
+      </w:pPr>
+      <w:r>
+        <w:rPr>
+          <w:lang w:val="en-US"/>
+        </w:rPr>
+        <w:t xml:space="preserve">[1] </w:t>
+      </w:r>
+      <w:hyperlink r:id="rId53" w:history="1">
+        <w:r>
+          <w:rPr>
+            <w:rStyle w:val="Hyperlinkki"/>
+            <w:lang w:val="en-US"/>
+          </w:rPr>
+          <w:t>https://www.uctec.com/en/6lowpan/6lowpan-w/</w:t>
+        </w:r>
+      </w:hyperlink>
+    </w:p>
+    <w:p>
+      <w:pPr>
+        <w:rPr>
+          <w:lang w:val="en-US"/>
+        </w:rPr>
+      </w:pPr>
+    </w:p>
+    <w:p>
+      <w:pPr>
+        <w:rPr>
+          <w:lang w:val="en-US"/>
+        </w:rPr>
+      </w:pPr>
+      <w:r>
+        <w:rPr>
+          <w:lang w:val="en-US"/>
+        </w:rPr>
+        <w:t xml:space="preserve">Question 10: </w:t>
+      </w:r>
+      <w:r>
+        <w:rPr>
+          <w:lang w:val="en-US"/>
+        </w:rPr>
+        <w:t>What do you need to do as a web developer to gain significant speed improvements with HTTP/2 (over HTTP/1.1)?</w:t>
+      </w:r>
+    </w:p>
+    <w:p>
+      <w:pPr>
+        <w:rPr>
+          <w:lang w:val="en-US"/>
+        </w:rPr>
+      </w:pPr>
+      <w:r>
+        <w:rPr>
+          <w:lang w:val="en-US"/>
+        </w:rPr>
+        <w:t>Answer 10: As a web developer you should transfer small amounts of data and cache the data independently</w:t>
+      </w:r>
+      <w:r>
+        <w:rPr>
+          <w:lang w:val="en-US"/>
+        </w:rPr>
+        <w:t>.</w:t>
+      </w:r>
+    </w:p>
+    <w:p>
+      <w:pPr>
+        <w:rPr>
+          <w:lang w:val="en-US"/>
+        </w:rPr>
+      </w:pPr>
+      <w:hyperlink r:id="rId54" w:history="1">
+        <w:r>
+          <w:rPr>
+            <w:rStyle w:val="Hyperlinkki"/>
+            <w:lang w:val="en-US"/>
+          </w:rPr>
+          <w:t>https://blog.cloudflare.com/http-2-for-web-developers/</w:t>
+        </w:r>
+      </w:hyperlink>
     </w:p>
     <w:p>
       <w:pPr>
@@ -3935,120 +5271,184 @@
         <w:rPr>
           <w:lang w:val="en-US"/>
         </w:rPr>
-        <w:t>Question 1: Nnnn</w:t>
-      </w:r>
-    </w:p>
-    <w:p>
-      <w:pPr>
-        <w:rPr>
-          <w:lang w:val="en-US"/>
-        </w:rPr>
-      </w:pPr>
-      <w:r>
-        <w:rPr>
-          <w:lang w:val="en-US"/>
-        </w:rPr>
-        <w:t>Answer 1: Nnnn</w:t>
-      </w:r>
-    </w:p>
-    <w:p>
-      <w:pPr>
-        <w:rPr>
-          <w:lang w:val="en-US"/>
-        </w:rPr>
-      </w:pPr>
-    </w:p>
-    <w:p>
-      <w:pPr>
-        <w:rPr>
-          <w:lang w:val="en-US"/>
-        </w:rPr>
-      </w:pPr>
-      <w:r>
-        <w:rPr>
-          <w:lang w:val="en-US"/>
-        </w:rPr>
-        <w:t>Question 2: Nnnn</w:t>
-      </w:r>
-    </w:p>
-    <w:p>
-      <w:pPr>
-        <w:rPr>
-          <w:lang w:val="en-US"/>
-        </w:rPr>
-      </w:pPr>
-      <w:r>
-        <w:rPr>
-          <w:lang w:val="en-US"/>
-        </w:rPr>
-        <w:t>Answer 2: Nnnn</w:t>
-      </w:r>
-    </w:p>
-    <w:p>
-      <w:pPr>
-        <w:rPr>
-          <w:lang w:val="en-US"/>
-        </w:rPr>
-      </w:pPr>
-    </w:p>
-    <w:p>
-      <w:pPr>
-        <w:rPr>
-          <w:lang w:val="en-US"/>
-        </w:rPr>
-      </w:pPr>
-      <w:r>
-        <w:rPr>
-          <w:lang w:val="en-US"/>
-        </w:rPr>
-        <w:t>Question 3: Nnnn</w:t>
-      </w:r>
-    </w:p>
-    <w:p>
-      <w:pPr>
-        <w:rPr>
-          <w:lang w:val="en-US"/>
-        </w:rPr>
-      </w:pPr>
-      <w:r>
-        <w:rPr>
-          <w:lang w:val="en-US"/>
-        </w:rPr>
-        <w:t>Answer 3: Nnnn</w:t>
-      </w:r>
-    </w:p>
-    <w:p>
-      <w:pPr>
-        <w:rPr>
-          <w:lang w:val="en-US"/>
-        </w:rPr>
-      </w:pPr>
-    </w:p>
-    <w:p>
-      <w:pPr>
-        <w:rPr>
-          <w:lang w:val="en-US"/>
-        </w:rPr>
-      </w:pPr>
-      <w:r>
-        <w:rPr>
-          <w:lang w:val="en-US"/>
-        </w:rPr>
-        <w:t>Question 4: Nnnn</w:t>
-      </w:r>
-    </w:p>
-    <w:p>
-      <w:pPr>
-        <w:rPr>
-          <w:lang w:val="en-US"/>
-        </w:rPr>
-      </w:pPr>
-      <w:r>
-        <w:rPr>
-          <w:lang w:val="en-US"/>
-        </w:rPr>
-        <w:t>Answer 4: Nnnn</w:t>
-      </w:r>
+        <w:t xml:space="preserve">Question 1: </w:t>
+      </w:r>
+      <w:proofErr w:type="spellStart"/>
+      <w:r>
+        <w:rPr>
+          <w:lang w:val="en-US"/>
+        </w:rPr>
+        <w:t>Nnnn</w:t>
+      </w:r>
+      <w:proofErr w:type="spellEnd"/>
+    </w:p>
+    <w:p>
+      <w:pPr>
+        <w:rPr>
+          <w:lang w:val="en-US"/>
+        </w:rPr>
+      </w:pPr>
+      <w:r>
+        <w:rPr>
+          <w:lang w:val="en-US"/>
+        </w:rPr>
+        <w:t xml:space="preserve">Answer 1: </w:t>
+      </w:r>
+      <w:proofErr w:type="spellStart"/>
+      <w:r>
+        <w:rPr>
+          <w:lang w:val="en-US"/>
+        </w:rPr>
+        <w:t>Nnnn</w:t>
+      </w:r>
+      <w:proofErr w:type="spellEnd"/>
+    </w:p>
+    <w:p>
+      <w:pPr>
+        <w:rPr>
+          <w:lang w:val="en-US"/>
+        </w:rPr>
+      </w:pPr>
+    </w:p>
+    <w:p>
+      <w:pPr>
+        <w:rPr>
+          <w:lang w:val="en-US"/>
+        </w:rPr>
+      </w:pPr>
+      <w:r>
+        <w:rPr>
+          <w:lang w:val="en-US"/>
+        </w:rPr>
+        <w:t xml:space="preserve">Question 2: </w:t>
+      </w:r>
+      <w:proofErr w:type="spellStart"/>
+      <w:r>
+        <w:rPr>
+          <w:lang w:val="en-US"/>
+        </w:rPr>
+        <w:t>Nnnn</w:t>
+      </w:r>
+      <w:proofErr w:type="spellEnd"/>
+    </w:p>
+    <w:p>
+      <w:pPr>
+        <w:rPr>
+          <w:lang w:val="en-US"/>
+        </w:rPr>
+      </w:pPr>
+      <w:r>
+        <w:rPr>
+          <w:lang w:val="en-US"/>
+        </w:rPr>
+        <w:t xml:space="preserve">Answer 2: </w:t>
+      </w:r>
+      <w:proofErr w:type="spellStart"/>
+      <w:r>
+        <w:rPr>
+          <w:lang w:val="en-US"/>
+        </w:rPr>
+        <w:t>Nnnn</w:t>
+      </w:r>
+      <w:proofErr w:type="spellEnd"/>
+    </w:p>
+    <w:p>
+      <w:pPr>
+        <w:rPr>
+          <w:lang w:val="en-US"/>
+        </w:rPr>
+      </w:pPr>
+    </w:p>
+    <w:p>
+      <w:pPr>
+        <w:rPr>
+          <w:lang w:val="en-US"/>
+        </w:rPr>
+      </w:pPr>
+      <w:r>
+        <w:rPr>
+          <w:lang w:val="en-US"/>
+        </w:rPr>
+        <w:t xml:space="preserve">Question 3: </w:t>
+      </w:r>
+      <w:proofErr w:type="spellStart"/>
+      <w:r>
+        <w:rPr>
+          <w:lang w:val="en-US"/>
+        </w:rPr>
+        <w:t>Nnnn</w:t>
+      </w:r>
+      <w:proofErr w:type="spellEnd"/>
+    </w:p>
+    <w:p>
+      <w:pPr>
+        <w:rPr>
+          <w:lang w:val="en-US"/>
+        </w:rPr>
+      </w:pPr>
+      <w:r>
+        <w:rPr>
+          <w:lang w:val="en-US"/>
+        </w:rPr>
+        <w:t xml:space="preserve">Answer 3: </w:t>
+      </w:r>
+      <w:proofErr w:type="spellStart"/>
+      <w:r>
+        <w:rPr>
+          <w:lang w:val="en-US"/>
+        </w:rPr>
+        <w:t>Nnnn</w:t>
+      </w:r>
+      <w:proofErr w:type="spellEnd"/>
+    </w:p>
+    <w:p>
+      <w:pPr>
+        <w:rPr>
+          <w:lang w:val="en-US"/>
+        </w:rPr>
+      </w:pPr>
+    </w:p>
+    <w:p>
+      <w:pPr>
+        <w:rPr>
+          <w:lang w:val="en-US"/>
+        </w:rPr>
+      </w:pPr>
+      <w:r>
+        <w:rPr>
+          <w:lang w:val="en-US"/>
+        </w:rPr>
+        <w:t xml:space="preserve">Question 4: </w:t>
+      </w:r>
+      <w:proofErr w:type="spellStart"/>
+      <w:r>
+        <w:rPr>
+          <w:lang w:val="en-US"/>
+        </w:rPr>
+        <w:t>Nnnn</w:t>
+      </w:r>
+      <w:proofErr w:type="spellEnd"/>
+    </w:p>
+    <w:p>
+      <w:pPr>
+        <w:rPr>
+          <w:lang w:val="en-US"/>
+        </w:rPr>
+      </w:pPr>
+      <w:r>
+        <w:rPr>
+          <w:lang w:val="en-US"/>
+        </w:rPr>
+        <w:t xml:space="preserve">Answer 4: </w:t>
+      </w:r>
+      <w:proofErr w:type="spellStart"/>
+      <w:r>
+        <w:rPr>
+          <w:lang w:val="en-US"/>
+        </w:rPr>
+        <w:t>Nnnn</w:t>
+      </w:r>
+      <w:proofErr w:type="spellEnd"/>
     </w:p>
     <w:p>
       <w:pPr>
@@ -4122,120 +5522,184 @@
         <w:rPr>
           <w:lang w:val="en-US"/>
         </w:rPr>
-        <w:t>Question 1: Nnnn</w:t>
-      </w:r>
-    </w:p>
-    <w:p>
-      <w:pPr>
-        <w:rPr>
-          <w:lang w:val="en-US"/>
-        </w:rPr>
-      </w:pPr>
-      <w:r>
-        <w:rPr>
-          <w:lang w:val="en-US"/>
-        </w:rPr>
-        <w:t>Answer 1: Nnnn</w:t>
-      </w:r>
-    </w:p>
-    <w:p>
-      <w:pPr>
-        <w:rPr>
-          <w:lang w:val="en-US"/>
-        </w:rPr>
-      </w:pPr>
-    </w:p>
-    <w:p>
-      <w:pPr>
-        <w:rPr>
-          <w:lang w:val="en-US"/>
-        </w:rPr>
-      </w:pPr>
-      <w:r>
-        <w:rPr>
-          <w:lang w:val="en-US"/>
-        </w:rPr>
-        <w:t>Question 2: Nnnn</w:t>
-      </w:r>
-    </w:p>
-    <w:p>
-      <w:pPr>
-        <w:rPr>
-          <w:lang w:val="en-US"/>
-        </w:rPr>
-      </w:pPr>
-      <w:r>
-        <w:rPr>
-          <w:lang w:val="en-US"/>
-        </w:rPr>
-        <w:t>Answer 2: Nnnn</w:t>
-      </w:r>
-    </w:p>
-    <w:p>
-      <w:pPr>
-        <w:rPr>
-          <w:lang w:val="en-US"/>
-        </w:rPr>
-      </w:pPr>
-    </w:p>
-    <w:p>
-      <w:pPr>
-        <w:rPr>
-          <w:lang w:val="en-US"/>
-        </w:rPr>
-      </w:pPr>
-      <w:r>
-        <w:rPr>
-          <w:lang w:val="en-US"/>
-        </w:rPr>
-        <w:t>Question 3: Nnnn</w:t>
-      </w:r>
-    </w:p>
-    <w:p>
-      <w:pPr>
-        <w:rPr>
-          <w:lang w:val="en-US"/>
-        </w:rPr>
-      </w:pPr>
-      <w:r>
-        <w:rPr>
-          <w:lang w:val="en-US"/>
-        </w:rPr>
-        <w:t>Answer 3: Nnnn</w:t>
-      </w:r>
-    </w:p>
-    <w:p>
-      <w:pPr>
-        <w:rPr>
-          <w:lang w:val="en-US"/>
-        </w:rPr>
-      </w:pPr>
-    </w:p>
-    <w:p>
-      <w:pPr>
-        <w:rPr>
-          <w:lang w:val="en-US"/>
-        </w:rPr>
-      </w:pPr>
-      <w:r>
-        <w:rPr>
-          <w:lang w:val="en-US"/>
-        </w:rPr>
-        <w:t>Question 4: Nnnn</w:t>
-      </w:r>
-    </w:p>
-    <w:p>
-      <w:pPr>
-        <w:rPr>
-          <w:lang w:val="en-US"/>
-        </w:rPr>
-      </w:pPr>
-      <w:r>
-        <w:rPr>
-          <w:lang w:val="en-US"/>
-        </w:rPr>
-        <w:t>Answer 4: Nnnn</w:t>
-      </w:r>
+        <w:t xml:space="preserve">Question 1: </w:t>
+      </w:r>
+      <w:proofErr w:type="spellStart"/>
+      <w:r>
+        <w:rPr>
+          <w:lang w:val="en-US"/>
+        </w:rPr>
+        <w:t>Nnnn</w:t>
+      </w:r>
+      <w:proofErr w:type="spellEnd"/>
+    </w:p>
+    <w:p>
+      <w:pPr>
+        <w:rPr>
+          <w:lang w:val="en-US"/>
+        </w:rPr>
+      </w:pPr>
+      <w:r>
+        <w:rPr>
+          <w:lang w:val="en-US"/>
+        </w:rPr>
+        <w:t xml:space="preserve">Answer 1: </w:t>
+      </w:r>
+      <w:proofErr w:type="spellStart"/>
+      <w:r>
+        <w:rPr>
+          <w:lang w:val="en-US"/>
+        </w:rPr>
+        <w:t>Nnnn</w:t>
+      </w:r>
+      <w:proofErr w:type="spellEnd"/>
+    </w:p>
+    <w:p>
+      <w:pPr>
+        <w:rPr>
+          <w:lang w:val="en-US"/>
+        </w:rPr>
+      </w:pPr>
+    </w:p>
+    <w:p>
+      <w:pPr>
+        <w:rPr>
+          <w:lang w:val="en-US"/>
+        </w:rPr>
+      </w:pPr>
+      <w:r>
+        <w:rPr>
+          <w:lang w:val="en-US"/>
+        </w:rPr>
+        <w:t xml:space="preserve">Question 2: </w:t>
+      </w:r>
+      <w:proofErr w:type="spellStart"/>
+      <w:r>
+        <w:rPr>
+          <w:lang w:val="en-US"/>
+        </w:rPr>
+        <w:t>Nnnn</w:t>
+      </w:r>
+      <w:proofErr w:type="spellEnd"/>
+    </w:p>
+    <w:p>
+      <w:pPr>
+        <w:rPr>
+          <w:lang w:val="en-US"/>
+        </w:rPr>
+      </w:pPr>
+      <w:r>
+        <w:rPr>
+          <w:lang w:val="en-US"/>
+        </w:rPr>
+        <w:t xml:space="preserve">Answer 2: </w:t>
+      </w:r>
+      <w:proofErr w:type="spellStart"/>
+      <w:r>
+        <w:rPr>
+          <w:lang w:val="en-US"/>
+        </w:rPr>
+        <w:t>Nnnn</w:t>
+      </w:r>
+      <w:proofErr w:type="spellEnd"/>
+    </w:p>
+    <w:p>
+      <w:pPr>
+        <w:rPr>
+          <w:lang w:val="en-US"/>
+        </w:rPr>
+      </w:pPr>
+    </w:p>
+    <w:p>
+      <w:pPr>
+        <w:rPr>
+          <w:lang w:val="en-US"/>
+        </w:rPr>
+      </w:pPr>
+      <w:r>
+        <w:rPr>
+          <w:lang w:val="en-US"/>
+        </w:rPr>
+        <w:t xml:space="preserve">Question 3: </w:t>
+      </w:r>
+      <w:proofErr w:type="spellStart"/>
+      <w:r>
+        <w:rPr>
+          <w:lang w:val="en-US"/>
+        </w:rPr>
+        <w:t>Nnnn</w:t>
+      </w:r>
+      <w:proofErr w:type="spellEnd"/>
+    </w:p>
+    <w:p>
+      <w:pPr>
+        <w:rPr>
+          <w:lang w:val="en-US"/>
+        </w:rPr>
+      </w:pPr>
+      <w:r>
+        <w:rPr>
+          <w:lang w:val="en-US"/>
+        </w:rPr>
+        <w:t xml:space="preserve">Answer 3: </w:t>
+      </w:r>
+      <w:proofErr w:type="spellStart"/>
+      <w:r>
+        <w:rPr>
+          <w:lang w:val="en-US"/>
+        </w:rPr>
+        <w:t>Nnnn</w:t>
+      </w:r>
+      <w:proofErr w:type="spellEnd"/>
+    </w:p>
+    <w:p>
+      <w:pPr>
+        <w:rPr>
+          <w:lang w:val="en-US"/>
+        </w:rPr>
+      </w:pPr>
+    </w:p>
+    <w:p>
+      <w:pPr>
+        <w:rPr>
+          <w:lang w:val="en-US"/>
+        </w:rPr>
+      </w:pPr>
+      <w:r>
+        <w:rPr>
+          <w:lang w:val="en-US"/>
+        </w:rPr>
+        <w:t xml:space="preserve">Question 4: </w:t>
+      </w:r>
+      <w:proofErr w:type="spellStart"/>
+      <w:r>
+        <w:rPr>
+          <w:lang w:val="en-US"/>
+        </w:rPr>
+        <w:t>Nnnn</w:t>
+      </w:r>
+      <w:proofErr w:type="spellEnd"/>
+    </w:p>
+    <w:p>
+      <w:pPr>
+        <w:rPr>
+          <w:lang w:val="en-US"/>
+        </w:rPr>
+      </w:pPr>
+      <w:r>
+        <w:rPr>
+          <w:lang w:val="en-US"/>
+        </w:rPr>
+        <w:t xml:space="preserve">Answer 4: </w:t>
+      </w:r>
+      <w:proofErr w:type="spellStart"/>
+      <w:r>
+        <w:rPr>
+          <w:lang w:val="en-US"/>
+        </w:rPr>
+        <w:t>Nnnn</w:t>
+      </w:r>
+      <w:proofErr w:type="spellEnd"/>
     </w:p>
     <w:p>
       <w:pPr>
@@ -4316,120 +5780,184 @@
         <w:rPr>
           <w:lang w:val="en-US"/>
         </w:rPr>
-        <w:t>Question 1: Nnnn</w:t>
-      </w:r>
-    </w:p>
-    <w:p>
-      <w:pPr>
-        <w:rPr>
-          <w:lang w:val="en-US"/>
-        </w:rPr>
-      </w:pPr>
-      <w:r>
-        <w:rPr>
-          <w:lang w:val="en-US"/>
-        </w:rPr>
-        <w:t>Answer 1: Nnnn</w:t>
-      </w:r>
-    </w:p>
-    <w:p>
-      <w:pPr>
-        <w:rPr>
-          <w:lang w:val="en-US"/>
-        </w:rPr>
-      </w:pPr>
-    </w:p>
-    <w:p>
-      <w:pPr>
-        <w:rPr>
-          <w:lang w:val="en-US"/>
-        </w:rPr>
-      </w:pPr>
-      <w:r>
-        <w:rPr>
-          <w:lang w:val="en-US"/>
-        </w:rPr>
-        <w:t>Question 2: Nnnn</w:t>
-      </w:r>
-    </w:p>
-    <w:p>
-      <w:pPr>
-        <w:rPr>
-          <w:lang w:val="en-US"/>
-        </w:rPr>
-      </w:pPr>
-      <w:r>
-        <w:rPr>
-          <w:lang w:val="en-US"/>
-        </w:rPr>
-        <w:t>Answer 2: Nnnn</w:t>
-      </w:r>
-    </w:p>
-    <w:p>
-      <w:pPr>
-        <w:rPr>
-          <w:lang w:val="en-US"/>
-        </w:rPr>
-      </w:pPr>
-    </w:p>
-    <w:p>
-      <w:pPr>
-        <w:rPr>
-          <w:lang w:val="en-US"/>
-        </w:rPr>
-      </w:pPr>
-      <w:r>
-        <w:rPr>
-          <w:lang w:val="en-US"/>
-        </w:rPr>
-        <w:t>Question 3: Nnnn</w:t>
-      </w:r>
-    </w:p>
-    <w:p>
-      <w:pPr>
-        <w:rPr>
-          <w:lang w:val="en-US"/>
-        </w:rPr>
-      </w:pPr>
-      <w:r>
-        <w:rPr>
-          <w:lang w:val="en-US"/>
-        </w:rPr>
-        <w:t>Answer 3: Nnnn</w:t>
-      </w:r>
-    </w:p>
-    <w:p>
-      <w:pPr>
-        <w:rPr>
-          <w:lang w:val="en-US"/>
-        </w:rPr>
-      </w:pPr>
-    </w:p>
-    <w:p>
-      <w:pPr>
-        <w:rPr>
-          <w:lang w:val="en-US"/>
-        </w:rPr>
-      </w:pPr>
-      <w:r>
-        <w:rPr>
-          <w:lang w:val="en-US"/>
-        </w:rPr>
-        <w:t>Question 4: Nnnn</w:t>
-      </w:r>
-    </w:p>
-    <w:p>
-      <w:pPr>
-        <w:rPr>
-          <w:lang w:val="en-US"/>
-        </w:rPr>
-      </w:pPr>
-      <w:r>
-        <w:rPr>
-          <w:lang w:val="en-US"/>
-        </w:rPr>
-        <w:t>Answer 4: Nnnn</w:t>
-      </w:r>
+        <w:t xml:space="preserve">Question 1: </w:t>
+      </w:r>
+      <w:proofErr w:type="spellStart"/>
+      <w:r>
+        <w:rPr>
+          <w:lang w:val="en-US"/>
+        </w:rPr>
+        <w:t>Nnnn</w:t>
+      </w:r>
+      <w:proofErr w:type="spellEnd"/>
+    </w:p>
+    <w:p>
+      <w:pPr>
+        <w:rPr>
+          <w:lang w:val="en-US"/>
+        </w:rPr>
+      </w:pPr>
+      <w:r>
+        <w:rPr>
+          <w:lang w:val="en-US"/>
+        </w:rPr>
+        <w:t xml:space="preserve">Answer 1: </w:t>
+      </w:r>
+      <w:proofErr w:type="spellStart"/>
+      <w:r>
+        <w:rPr>
+          <w:lang w:val="en-US"/>
+        </w:rPr>
+        <w:t>Nnnn</w:t>
+      </w:r>
+      <w:proofErr w:type="spellEnd"/>
+    </w:p>
+    <w:p>
+      <w:pPr>
+        <w:rPr>
+          <w:lang w:val="en-US"/>
+        </w:rPr>
+      </w:pPr>
+    </w:p>
+    <w:p>
+      <w:pPr>
+        <w:rPr>
+          <w:lang w:val="en-US"/>
+        </w:rPr>
+      </w:pPr>
+      <w:r>
+        <w:rPr>
+          <w:lang w:val="en-US"/>
+        </w:rPr>
+        <w:t xml:space="preserve">Question 2: </w:t>
+      </w:r>
+      <w:proofErr w:type="spellStart"/>
+      <w:r>
+        <w:rPr>
+          <w:lang w:val="en-US"/>
+        </w:rPr>
+        <w:t>Nnnn</w:t>
+      </w:r>
+      <w:proofErr w:type="spellEnd"/>
+    </w:p>
+    <w:p>
+      <w:pPr>
+        <w:rPr>
+          <w:lang w:val="en-US"/>
+        </w:rPr>
+      </w:pPr>
+      <w:r>
+        <w:rPr>
+          <w:lang w:val="en-US"/>
+        </w:rPr>
+        <w:t xml:space="preserve">Answer 2: </w:t>
+      </w:r>
+      <w:proofErr w:type="spellStart"/>
+      <w:r>
+        <w:rPr>
+          <w:lang w:val="en-US"/>
+        </w:rPr>
+        <w:t>Nnnn</w:t>
+      </w:r>
+      <w:proofErr w:type="spellEnd"/>
+    </w:p>
+    <w:p>
+      <w:pPr>
+        <w:rPr>
+          <w:lang w:val="en-US"/>
+        </w:rPr>
+      </w:pPr>
+    </w:p>
+    <w:p>
+      <w:pPr>
+        <w:rPr>
+          <w:lang w:val="en-US"/>
+        </w:rPr>
+      </w:pPr>
+      <w:r>
+        <w:rPr>
+          <w:lang w:val="en-US"/>
+        </w:rPr>
+        <w:t xml:space="preserve">Question 3: </w:t>
+      </w:r>
+      <w:proofErr w:type="spellStart"/>
+      <w:r>
+        <w:rPr>
+          <w:lang w:val="en-US"/>
+        </w:rPr>
+        <w:t>Nnnn</w:t>
+      </w:r>
+      <w:proofErr w:type="spellEnd"/>
+    </w:p>
+    <w:p>
+      <w:pPr>
+        <w:rPr>
+          <w:lang w:val="en-US"/>
+        </w:rPr>
+      </w:pPr>
+      <w:r>
+        <w:rPr>
+          <w:lang w:val="en-US"/>
+        </w:rPr>
+        <w:t xml:space="preserve">Answer 3: </w:t>
+      </w:r>
+      <w:proofErr w:type="spellStart"/>
+      <w:r>
+        <w:rPr>
+          <w:lang w:val="en-US"/>
+        </w:rPr>
+        <w:t>Nnnn</w:t>
+      </w:r>
+      <w:proofErr w:type="spellEnd"/>
+    </w:p>
+    <w:p>
+      <w:pPr>
+        <w:rPr>
+          <w:lang w:val="en-US"/>
+        </w:rPr>
+      </w:pPr>
+    </w:p>
+    <w:p>
+      <w:pPr>
+        <w:rPr>
+          <w:lang w:val="en-US"/>
+        </w:rPr>
+      </w:pPr>
+      <w:r>
+        <w:rPr>
+          <w:lang w:val="en-US"/>
+        </w:rPr>
+        <w:t xml:space="preserve">Question 4: </w:t>
+      </w:r>
+      <w:proofErr w:type="spellStart"/>
+      <w:r>
+        <w:rPr>
+          <w:lang w:val="en-US"/>
+        </w:rPr>
+        <w:t>Nnnn</w:t>
+      </w:r>
+      <w:proofErr w:type="spellEnd"/>
+    </w:p>
+    <w:p>
+      <w:pPr>
+        <w:rPr>
+          <w:lang w:val="en-US"/>
+        </w:rPr>
+      </w:pPr>
+      <w:r>
+        <w:rPr>
+          <w:lang w:val="en-US"/>
+        </w:rPr>
+        <w:t xml:space="preserve">Answer 4: </w:t>
+      </w:r>
+      <w:proofErr w:type="spellStart"/>
+      <w:r>
+        <w:rPr>
+          <w:lang w:val="en-US"/>
+        </w:rPr>
+        <w:t>Nnnn</w:t>
+      </w:r>
+      <w:proofErr w:type="spellEnd"/>
     </w:p>
     <w:p>
       <w:pPr>
@@ -4496,120 +6024,184 @@
         <w:rPr>
           <w:lang w:val="en-US"/>
         </w:rPr>
-        <w:t>Question 1: Nnnn</w:t>
-      </w:r>
-    </w:p>
-    <w:p>
-      <w:pPr>
-        <w:rPr>
-          <w:lang w:val="en-US"/>
-        </w:rPr>
-      </w:pPr>
-      <w:r>
-        <w:rPr>
-          <w:lang w:val="en-US"/>
-        </w:rPr>
-        <w:t>Answer 1: Nnnn</w:t>
-      </w:r>
-    </w:p>
-    <w:p>
-      <w:pPr>
-        <w:rPr>
-          <w:lang w:val="en-US"/>
-        </w:rPr>
-      </w:pPr>
-    </w:p>
-    <w:p>
-      <w:pPr>
-        <w:rPr>
-          <w:lang w:val="en-US"/>
-        </w:rPr>
-      </w:pPr>
-      <w:r>
-        <w:rPr>
-          <w:lang w:val="en-US"/>
-        </w:rPr>
-        <w:t>Question 2: Nnnn</w:t>
-      </w:r>
-    </w:p>
-    <w:p>
-      <w:pPr>
-        <w:rPr>
-          <w:lang w:val="en-US"/>
-        </w:rPr>
-      </w:pPr>
-      <w:r>
-        <w:rPr>
-          <w:lang w:val="en-US"/>
-        </w:rPr>
-        <w:t>Answer 2: Nnnn</w:t>
-      </w:r>
-    </w:p>
-    <w:p>
-      <w:pPr>
-        <w:rPr>
-          <w:lang w:val="en-US"/>
-        </w:rPr>
-      </w:pPr>
-    </w:p>
-    <w:p>
-      <w:pPr>
-        <w:rPr>
-          <w:lang w:val="en-US"/>
-        </w:rPr>
-      </w:pPr>
-      <w:r>
-        <w:rPr>
-          <w:lang w:val="en-US"/>
-        </w:rPr>
-        <w:t>Question 3: Nnnn</w:t>
-      </w:r>
-    </w:p>
-    <w:p>
-      <w:pPr>
-        <w:rPr>
-          <w:lang w:val="en-US"/>
-        </w:rPr>
-      </w:pPr>
-      <w:r>
-        <w:rPr>
-          <w:lang w:val="en-US"/>
-        </w:rPr>
-        <w:t>Answer 3: Nnnn</w:t>
-      </w:r>
-    </w:p>
-    <w:p>
-      <w:pPr>
-        <w:rPr>
-          <w:lang w:val="en-US"/>
-        </w:rPr>
-      </w:pPr>
-    </w:p>
-    <w:p>
-      <w:pPr>
-        <w:rPr>
-          <w:lang w:val="en-US"/>
-        </w:rPr>
-      </w:pPr>
-      <w:r>
-        <w:rPr>
-          <w:lang w:val="en-US"/>
-        </w:rPr>
-        <w:t>Question 4: Nnnn</w:t>
-      </w:r>
-    </w:p>
-    <w:p>
-      <w:pPr>
-        <w:rPr>
-          <w:lang w:val="en-US"/>
-        </w:rPr>
-      </w:pPr>
-      <w:r>
-        <w:rPr>
-          <w:lang w:val="en-US"/>
-        </w:rPr>
-        <w:t>Answer 4: Nnnn</w:t>
-      </w:r>
+        <w:t xml:space="preserve">Question 1: </w:t>
+      </w:r>
+      <w:proofErr w:type="spellStart"/>
+      <w:r>
+        <w:rPr>
+          <w:lang w:val="en-US"/>
+        </w:rPr>
+        <w:t>Nnnn</w:t>
+      </w:r>
+      <w:proofErr w:type="spellEnd"/>
+    </w:p>
+    <w:p>
+      <w:pPr>
+        <w:rPr>
+          <w:lang w:val="en-US"/>
+        </w:rPr>
+      </w:pPr>
+      <w:r>
+        <w:rPr>
+          <w:lang w:val="en-US"/>
+        </w:rPr>
+        <w:t xml:space="preserve">Answer 1: </w:t>
+      </w:r>
+      <w:proofErr w:type="spellStart"/>
+      <w:r>
+        <w:rPr>
+          <w:lang w:val="en-US"/>
+        </w:rPr>
+        <w:t>Nnnn</w:t>
+      </w:r>
+      <w:proofErr w:type="spellEnd"/>
+    </w:p>
+    <w:p>
+      <w:pPr>
+        <w:rPr>
+          <w:lang w:val="en-US"/>
+        </w:rPr>
+      </w:pPr>
+    </w:p>
+    <w:p>
+      <w:pPr>
+        <w:rPr>
+          <w:lang w:val="en-US"/>
+        </w:rPr>
+      </w:pPr>
+      <w:r>
+        <w:rPr>
+          <w:lang w:val="en-US"/>
+        </w:rPr>
+        <w:t xml:space="preserve">Question 2: </w:t>
+      </w:r>
+      <w:proofErr w:type="spellStart"/>
+      <w:r>
+        <w:rPr>
+          <w:lang w:val="en-US"/>
+        </w:rPr>
+        <w:t>Nnnn</w:t>
+      </w:r>
+      <w:proofErr w:type="spellEnd"/>
+    </w:p>
+    <w:p>
+      <w:pPr>
+        <w:rPr>
+          <w:lang w:val="en-US"/>
+        </w:rPr>
+      </w:pPr>
+      <w:r>
+        <w:rPr>
+          <w:lang w:val="en-US"/>
+        </w:rPr>
+        <w:t xml:space="preserve">Answer 2: </w:t>
+      </w:r>
+      <w:proofErr w:type="spellStart"/>
+      <w:r>
+        <w:rPr>
+          <w:lang w:val="en-US"/>
+        </w:rPr>
+        <w:t>Nnnn</w:t>
+      </w:r>
+      <w:proofErr w:type="spellEnd"/>
+    </w:p>
+    <w:p>
+      <w:pPr>
+        <w:rPr>
+          <w:lang w:val="en-US"/>
+        </w:rPr>
+      </w:pPr>
+    </w:p>
+    <w:p>
+      <w:pPr>
+        <w:rPr>
+          <w:lang w:val="en-US"/>
+        </w:rPr>
+      </w:pPr>
+      <w:r>
+        <w:rPr>
+          <w:lang w:val="en-US"/>
+        </w:rPr>
+        <w:t xml:space="preserve">Question 3: </w:t>
+      </w:r>
+      <w:proofErr w:type="spellStart"/>
+      <w:r>
+        <w:rPr>
+          <w:lang w:val="en-US"/>
+        </w:rPr>
+        <w:t>Nnnn</w:t>
+      </w:r>
+      <w:proofErr w:type="spellEnd"/>
+    </w:p>
+    <w:p>
+      <w:pPr>
+        <w:rPr>
+          <w:lang w:val="en-US"/>
+        </w:rPr>
+      </w:pPr>
+      <w:r>
+        <w:rPr>
+          <w:lang w:val="en-US"/>
+        </w:rPr>
+        <w:t xml:space="preserve">Answer 3: </w:t>
+      </w:r>
+      <w:proofErr w:type="spellStart"/>
+      <w:r>
+        <w:rPr>
+          <w:lang w:val="en-US"/>
+        </w:rPr>
+        <w:t>Nnnn</w:t>
+      </w:r>
+      <w:proofErr w:type="spellEnd"/>
+    </w:p>
+    <w:p>
+      <w:pPr>
+        <w:rPr>
+          <w:lang w:val="en-US"/>
+        </w:rPr>
+      </w:pPr>
+    </w:p>
+    <w:p>
+      <w:pPr>
+        <w:rPr>
+          <w:lang w:val="en-US"/>
+        </w:rPr>
+      </w:pPr>
+      <w:r>
+        <w:rPr>
+          <w:lang w:val="en-US"/>
+        </w:rPr>
+        <w:t xml:space="preserve">Question 4: </w:t>
+      </w:r>
+      <w:proofErr w:type="spellStart"/>
+      <w:r>
+        <w:rPr>
+          <w:lang w:val="en-US"/>
+        </w:rPr>
+        <w:t>Nnnn</w:t>
+      </w:r>
+      <w:proofErr w:type="spellEnd"/>
+    </w:p>
+    <w:p>
+      <w:pPr>
+        <w:rPr>
+          <w:lang w:val="en-US"/>
+        </w:rPr>
+      </w:pPr>
+      <w:r>
+        <w:rPr>
+          <w:lang w:val="en-US"/>
+        </w:rPr>
+        <w:t xml:space="preserve">Answer 4: </w:t>
+      </w:r>
+      <w:proofErr w:type="spellStart"/>
+      <w:r>
+        <w:rPr>
+          <w:lang w:val="en-US"/>
+        </w:rPr>
+        <w:t>Nnnn</w:t>
+      </w:r>
+      <w:proofErr w:type="spellEnd"/>
     </w:p>
     <w:p>
       <w:pPr>
@@ -4690,120 +6282,184 @@
         <w:rPr>
           <w:lang w:val="en-US"/>
         </w:rPr>
-        <w:t>Question 1: Nnnn</w:t>
-      </w:r>
-    </w:p>
-    <w:p>
-      <w:pPr>
-        <w:rPr>
-          <w:lang w:val="en-US"/>
-        </w:rPr>
-      </w:pPr>
-      <w:r>
-        <w:rPr>
-          <w:lang w:val="en-US"/>
-        </w:rPr>
-        <w:t>Answer 1: Nnnn</w:t>
-      </w:r>
-    </w:p>
-    <w:p>
-      <w:pPr>
-        <w:rPr>
-          <w:lang w:val="en-US"/>
-        </w:rPr>
-      </w:pPr>
-    </w:p>
-    <w:p>
-      <w:pPr>
-        <w:rPr>
-          <w:lang w:val="en-US"/>
-        </w:rPr>
-      </w:pPr>
-      <w:r>
-        <w:rPr>
-          <w:lang w:val="en-US"/>
-        </w:rPr>
-        <w:t>Question 2: Nnnn</w:t>
-      </w:r>
-    </w:p>
-    <w:p>
-      <w:pPr>
-        <w:rPr>
-          <w:lang w:val="en-US"/>
-        </w:rPr>
-      </w:pPr>
-      <w:r>
-        <w:rPr>
-          <w:lang w:val="en-US"/>
-        </w:rPr>
-        <w:t>Answer 2: Nnnn</w:t>
-      </w:r>
-    </w:p>
-    <w:p>
-      <w:pPr>
-        <w:rPr>
-          <w:lang w:val="en-US"/>
-        </w:rPr>
-      </w:pPr>
-    </w:p>
-    <w:p>
-      <w:pPr>
-        <w:rPr>
-          <w:lang w:val="en-US"/>
-        </w:rPr>
-      </w:pPr>
-      <w:r>
-        <w:rPr>
-          <w:lang w:val="en-US"/>
-        </w:rPr>
-        <w:t>Question 3: Nnnn</w:t>
-      </w:r>
-    </w:p>
-    <w:p>
-      <w:pPr>
-        <w:rPr>
-          <w:lang w:val="en-US"/>
-        </w:rPr>
-      </w:pPr>
-      <w:r>
-        <w:rPr>
-          <w:lang w:val="en-US"/>
-        </w:rPr>
-        <w:t>Answer 3: Nnnn</w:t>
-      </w:r>
-    </w:p>
-    <w:p>
-      <w:pPr>
-        <w:rPr>
-          <w:lang w:val="en-US"/>
-        </w:rPr>
-      </w:pPr>
-    </w:p>
-    <w:p>
-      <w:pPr>
-        <w:rPr>
-          <w:lang w:val="en-US"/>
-        </w:rPr>
-      </w:pPr>
-      <w:r>
-        <w:rPr>
-          <w:lang w:val="en-US"/>
-        </w:rPr>
-        <w:t>Question 4: Nnnn</w:t>
-      </w:r>
-    </w:p>
-    <w:p>
-      <w:pPr>
-        <w:rPr>
-          <w:lang w:val="en-US"/>
-        </w:rPr>
-      </w:pPr>
-      <w:r>
-        <w:rPr>
-          <w:lang w:val="en-US"/>
-        </w:rPr>
-        <w:t>Answer 4: Nnnn</w:t>
-      </w:r>
+        <w:t xml:space="preserve">Question 1: </w:t>
+      </w:r>
+      <w:proofErr w:type="spellStart"/>
+      <w:r>
+        <w:rPr>
+          <w:lang w:val="en-US"/>
+        </w:rPr>
+        <w:t>Nnnn</w:t>
+      </w:r>
+      <w:proofErr w:type="spellEnd"/>
+    </w:p>
+    <w:p>
+      <w:pPr>
+        <w:rPr>
+          <w:lang w:val="en-US"/>
+        </w:rPr>
+      </w:pPr>
+      <w:r>
+        <w:rPr>
+          <w:lang w:val="en-US"/>
+        </w:rPr>
+        <w:t xml:space="preserve">Answer 1: </w:t>
+      </w:r>
+      <w:proofErr w:type="spellStart"/>
+      <w:r>
+        <w:rPr>
+          <w:lang w:val="en-US"/>
+        </w:rPr>
+        <w:t>Nnnn</w:t>
+      </w:r>
+      <w:proofErr w:type="spellEnd"/>
+    </w:p>
+    <w:p>
+      <w:pPr>
+        <w:rPr>
+          <w:lang w:val="en-US"/>
+        </w:rPr>
+      </w:pPr>
+    </w:p>
+    <w:p>
+      <w:pPr>
+        <w:rPr>
+          <w:lang w:val="en-US"/>
+        </w:rPr>
+      </w:pPr>
+      <w:r>
+        <w:rPr>
+          <w:lang w:val="en-US"/>
+        </w:rPr>
+        <w:t xml:space="preserve">Question 2: </w:t>
+      </w:r>
+      <w:proofErr w:type="spellStart"/>
+      <w:r>
+        <w:rPr>
+          <w:lang w:val="en-US"/>
+        </w:rPr>
+        <w:t>Nnnn</w:t>
+      </w:r>
+      <w:proofErr w:type="spellEnd"/>
+    </w:p>
+    <w:p>
+      <w:pPr>
+        <w:rPr>
+          <w:lang w:val="en-US"/>
+        </w:rPr>
+      </w:pPr>
+      <w:r>
+        <w:rPr>
+          <w:lang w:val="en-US"/>
+        </w:rPr>
+        <w:t xml:space="preserve">Answer 2: </w:t>
+      </w:r>
+      <w:proofErr w:type="spellStart"/>
+      <w:r>
+        <w:rPr>
+          <w:lang w:val="en-US"/>
+        </w:rPr>
+        <w:t>Nnnn</w:t>
+      </w:r>
+      <w:proofErr w:type="spellEnd"/>
+    </w:p>
+    <w:p>
+      <w:pPr>
+        <w:rPr>
+          <w:lang w:val="en-US"/>
+        </w:rPr>
+      </w:pPr>
+    </w:p>
+    <w:p>
+      <w:pPr>
+        <w:rPr>
+          <w:lang w:val="en-US"/>
+        </w:rPr>
+      </w:pPr>
+      <w:r>
+        <w:rPr>
+          <w:lang w:val="en-US"/>
+        </w:rPr>
+        <w:t xml:space="preserve">Question 3: </w:t>
+      </w:r>
+      <w:proofErr w:type="spellStart"/>
+      <w:r>
+        <w:rPr>
+          <w:lang w:val="en-US"/>
+        </w:rPr>
+        <w:t>Nnnn</w:t>
+      </w:r>
+      <w:proofErr w:type="spellEnd"/>
+    </w:p>
+    <w:p>
+      <w:pPr>
+        <w:rPr>
+          <w:lang w:val="en-US"/>
+        </w:rPr>
+      </w:pPr>
+      <w:r>
+        <w:rPr>
+          <w:lang w:val="en-US"/>
+        </w:rPr>
+        <w:t xml:space="preserve">Answer 3: </w:t>
+      </w:r>
+      <w:proofErr w:type="spellStart"/>
+      <w:r>
+        <w:rPr>
+          <w:lang w:val="en-US"/>
+        </w:rPr>
+        <w:t>Nnnn</w:t>
+      </w:r>
+      <w:proofErr w:type="spellEnd"/>
+    </w:p>
+    <w:p>
+      <w:pPr>
+        <w:rPr>
+          <w:lang w:val="en-US"/>
+        </w:rPr>
+      </w:pPr>
+    </w:p>
+    <w:p>
+      <w:pPr>
+        <w:rPr>
+          <w:lang w:val="en-US"/>
+        </w:rPr>
+      </w:pPr>
+      <w:r>
+        <w:rPr>
+          <w:lang w:val="en-US"/>
+        </w:rPr>
+        <w:t xml:space="preserve">Question 4: </w:t>
+      </w:r>
+      <w:proofErr w:type="spellStart"/>
+      <w:r>
+        <w:rPr>
+          <w:lang w:val="en-US"/>
+        </w:rPr>
+        <w:t>Nnnn</w:t>
+      </w:r>
+      <w:proofErr w:type="spellEnd"/>
+    </w:p>
+    <w:p>
+      <w:pPr>
+        <w:rPr>
+          <w:lang w:val="en-US"/>
+        </w:rPr>
+      </w:pPr>
+      <w:r>
+        <w:rPr>
+          <w:lang w:val="en-US"/>
+        </w:rPr>
+        <w:t xml:space="preserve">Answer 4: </w:t>
+      </w:r>
+      <w:proofErr w:type="spellStart"/>
+      <w:r>
+        <w:rPr>
+          <w:lang w:val="en-US"/>
+        </w:rPr>
+        <w:t>Nnnn</w:t>
+      </w:r>
+      <w:proofErr w:type="spellEnd"/>
     </w:p>
     <w:p>
       <w:pPr>
@@ -4847,8 +6503,8 @@
       </w:pPr>
     </w:p>
     <w:sectPr>
-      <w:headerReference w:type="default" r:id="rId46"/>
-      <w:footerReference w:type="default" r:id="rId47"/>
+      <w:headerReference w:type="default" r:id="rId55"/>
+      <w:footerReference w:type="default" r:id="rId56"/>
       <w:pgSz w:w="11906" w:h="16838"/>
       <w:pgMar w:top="1417" w:right="1134" w:bottom="1417" w:left="1134" w:header="708" w:footer="708" w:gutter="0"/>
       <w:cols w:space="708"/>
@@ -5962,6 +7618,22 @@
       <w:u w:val="single"/>
     </w:rPr>
   </w:style>
+  <w:style w:type="table" w:styleId="TaulukkoRuudukko">
+    <w:name w:val="Table Grid"/>
+    <w:basedOn w:val="Normaalitaulukko"/>
+    <w:uiPriority w:val="39"/>
+    <w:rsid w:val="0089750C"/>
+    <w:tblPr>
+      <w:tblBorders>
+        <w:top w:val="single" w:sz="4" w:space="0" w:color="auto"/>
+        <w:left w:val="single" w:sz="4" w:space="0" w:color="auto"/>
+        <w:bottom w:val="single" w:sz="4" w:space="0" w:color="auto"/>
+        <w:right w:val="single" w:sz="4" w:space="0" w:color="auto"/>
+        <w:insideH w:val="single" w:sz="4" w:space="0" w:color="auto"/>
+        <w:insideV w:val="single" w:sz="4" w:space="0" w:color="auto"/>
+      </w:tblBorders>
+    </w:tblPr>
+  </w:style>
 </w:styles>
 </file>
 

</xml_diff>

<commit_message>
learning diaries week 4 and a script
</commit_message>
<xml_diff>
--- a/Internet_ov_Things/Learning Diary.docx
+++ b/Internet_ov_Things/Learning Diary.docx
@@ -312,31 +312,7 @@
           <w:shd w:val="clear" w:color="auto" w:fill="FFFFFF"/>
           <w:lang w:val="en-US"/>
         </w:rPr>
-        <w:t xml:space="preserve">What is the purpose of 48-bit ethernet MAC address where all bits are just 1s (or typical hex presentation: </w:t>
-      </w:r>
-      <w:proofErr w:type="gramStart"/>
-      <w:r>
-        <w:rPr>
-          <w:rFonts w:ascii="Verdana" w:hAnsi="Verdana"/>
-          <w:color w:val="000000"/>
-          <w:sz w:val="19"/>
-          <w:szCs w:val="19"/>
-          <w:shd w:val="clear" w:color="auto" w:fill="FFFFFF"/>
-          <w:lang w:val="en-US"/>
-        </w:rPr>
-        <w:t>FF:FF</w:t>
-      </w:r>
-      <w:proofErr w:type="gramEnd"/>
-      <w:r>
-        <w:rPr>
-          <w:rFonts w:ascii="Verdana" w:hAnsi="Verdana"/>
-          <w:color w:val="000000"/>
-          <w:sz w:val="19"/>
-          <w:szCs w:val="19"/>
-          <w:shd w:val="clear" w:color="auto" w:fill="FFFFFF"/>
-          <w:lang w:val="en-US"/>
-        </w:rPr>
-        <w:t>:FF:FF:FF:FF)?</w:t>
+        <w:t>What is the purpose of 48-bit ethernet MAC address where all bits are just 1s (or typical hex presentation: FF:FF:FF:FF:FF:FF)?</w:t>
       </w:r>
     </w:p>
     <w:p>
@@ -752,31 +728,7 @@
           <w:shd w:val="clear" w:color="auto" w:fill="FFFFFF"/>
           <w:lang w:val="en-US"/>
         </w:rPr>
-        <w:t xml:space="preserve">a router can work on more than one broadcast domain </w:t>
-      </w:r>
-      <w:proofErr w:type="gramStart"/>
-      <w:r>
-        <w:rPr>
-          <w:rFonts w:ascii="Verdana" w:hAnsi="Verdana"/>
-          <w:color w:val="000000"/>
-          <w:sz w:val="19"/>
-          <w:szCs w:val="19"/>
-          <w:shd w:val="clear" w:color="auto" w:fill="FFFFFF"/>
-          <w:lang w:val="en-US"/>
-        </w:rPr>
-        <w:t>where as</w:t>
-      </w:r>
-      <w:proofErr w:type="gramEnd"/>
-      <w:r>
-        <w:rPr>
-          <w:rFonts w:ascii="Verdana" w:hAnsi="Verdana"/>
-          <w:color w:val="000000"/>
-          <w:sz w:val="19"/>
-          <w:szCs w:val="19"/>
-          <w:shd w:val="clear" w:color="auto" w:fill="FFFFFF"/>
-          <w:lang w:val="en-US"/>
-        </w:rPr>
-        <w:t xml:space="preserve"> a bridge can work on only one</w:t>
+        <w:t>a router can work on more than one broadcast domain where as a bridge can work on only one</w:t>
       </w:r>
     </w:p>
     <w:p>
@@ -1379,31 +1331,7 @@
           <w:shd w:val="clear" w:color="auto" w:fill="FFFFFF"/>
           <w:lang w:val="en-US"/>
         </w:rPr>
-        <w:t xml:space="preserve">the resources required (which </w:t>
-      </w:r>
-      <w:proofErr w:type="gramStart"/>
-      <w:r>
-        <w:rPr>
-          <w:rFonts w:ascii="Verdana" w:hAnsi="Verdana"/>
-          <w:color w:val="000000"/>
-          <w:sz w:val="19"/>
-          <w:szCs w:val="19"/>
-          <w:shd w:val="clear" w:color="auto" w:fill="FFFFFF"/>
-          <w:lang w:val="en-US"/>
-        </w:rPr>
-        <w:t>don’t</w:t>
-      </w:r>
-      <w:proofErr w:type="gramEnd"/>
-      <w:r>
-        <w:rPr>
-          <w:rFonts w:ascii="Verdana" w:hAnsi="Verdana"/>
-          <w:color w:val="000000"/>
-          <w:sz w:val="19"/>
-          <w:szCs w:val="19"/>
-          <w:shd w:val="clear" w:color="auto" w:fill="FFFFFF"/>
-          <w:lang w:val="en-US"/>
-        </w:rPr>
-        <w:t xml:space="preserve"> directly contribute to the end result) to set up an operation.</w:t>
+        <w:t>the resources required (which don’t directly contribute to the end result) to set up an operation.</w:t>
       </w:r>
     </w:p>
     <w:p>
@@ -1562,31 +1490,7 @@
           <w:shd w:val="clear" w:color="auto" w:fill="FFFFFF"/>
           <w:lang w:val="en-US"/>
         </w:rPr>
-        <w:t xml:space="preserve">With Wireshark: Capture some web browsing traffic and related DNS requests. What </w:t>
-      </w:r>
-      <w:proofErr w:type="gramStart"/>
-      <w:r>
-        <w:rPr>
-          <w:rFonts w:ascii="Verdana" w:hAnsi="Verdana"/>
-          <w:color w:val="000000"/>
-          <w:sz w:val="19"/>
-          <w:szCs w:val="19"/>
-          <w:shd w:val="clear" w:color="auto" w:fill="FFFFFF"/>
-          <w:lang w:val="en-US"/>
-        </w:rPr>
-        <w:t>are</w:t>
-      </w:r>
-      <w:proofErr w:type="gramEnd"/>
-      <w:r>
-        <w:rPr>
-          <w:rFonts w:ascii="Verdana" w:hAnsi="Verdana"/>
-          <w:color w:val="000000"/>
-          <w:sz w:val="19"/>
-          <w:szCs w:val="19"/>
-          <w:shd w:val="clear" w:color="auto" w:fill="FFFFFF"/>
-          <w:lang w:val="en-US"/>
-        </w:rPr>
-        <w:t xml:space="preserve"> those A (and maybe AAAA requests)? What protocols are used for DNS requests?</w:t>
+        <w:t>With Wireshark: Capture some web browsing traffic and related DNS requests. What are those A (and maybe AAAA requests)? What protocols are used for DNS requests?</w:t>
       </w:r>
     </w:p>
     <w:p>
@@ -1844,29 +1748,16 @@
         </w:rPr>
         <w:t xml:space="preserve">Answer 14: </w:t>
       </w:r>
-      <w:proofErr w:type="gramStart"/>
-      <w:r>
-        <w:rPr>
-          <w:rFonts w:ascii="Verdana" w:hAnsi="Verdana"/>
-          <w:color w:val="000000"/>
-          <w:sz w:val="19"/>
-          <w:szCs w:val="19"/>
-          <w:shd w:val="clear" w:color="auto" w:fill="FFFFFF"/>
-          <w:lang w:val="en-US"/>
-        </w:rPr>
-        <w:t>08:00:27:f</w:t>
-      </w:r>
-      <w:proofErr w:type="gramEnd"/>
-      <w:r>
-        <w:rPr>
-          <w:rFonts w:ascii="Verdana" w:hAnsi="Verdana"/>
-          <w:color w:val="000000"/>
-          <w:sz w:val="19"/>
-          <w:szCs w:val="19"/>
-          <w:shd w:val="clear" w:color="auto" w:fill="FFFFFF"/>
-          <w:lang w:val="en-US"/>
-        </w:rPr>
-        <w:t>1:90:ad</w:t>
+      <w:r>
+        <w:rPr>
+          <w:rFonts w:ascii="Verdana" w:hAnsi="Verdana"/>
+          <w:color w:val="000000"/>
+          <w:sz w:val="19"/>
+          <w:szCs w:val="19"/>
+          <w:shd w:val="clear" w:color="auto" w:fill="FFFFFF"/>
+          <w:lang w:val="en-US"/>
+        </w:rPr>
+        <w:t>08:00:27:f1:90:ad</w:t>
       </w:r>
     </w:p>
     <w:p>
@@ -1928,7 +1819,6 @@
         <w:t xml:space="preserve">What is the MAC address of host 192.168.80.1? Which vendor has </w:t>
       </w:r>
       <w:proofErr w:type="spellStart"/>
-      <w:proofErr w:type="gramStart"/>
       <w:r>
         <w:rPr>
           <w:rFonts w:ascii="Verdana" w:hAnsi="Verdana"/>
@@ -1941,7 +1831,6 @@
         <w:t>build</w:t>
       </w:r>
       <w:proofErr w:type="spellEnd"/>
-      <w:proofErr w:type="gramEnd"/>
       <w:r>
         <w:rPr>
           <w:rFonts w:ascii="Verdana" w:hAnsi="Verdana"/>
@@ -1985,31 +1874,7 @@
           <w:shd w:val="clear" w:color="auto" w:fill="FFFFFF"/>
           <w:lang w:val="en-US"/>
         </w:rPr>
-        <w:t>fc:</w:t>
-      </w:r>
-      <w:proofErr w:type="gramStart"/>
-      <w:r>
-        <w:rPr>
-          <w:rFonts w:ascii="Verdana" w:hAnsi="Verdana"/>
-          <w:color w:val="000000"/>
-          <w:sz w:val="19"/>
-          <w:szCs w:val="19"/>
-          <w:shd w:val="clear" w:color="auto" w:fill="FFFFFF"/>
-          <w:lang w:val="en-US"/>
-        </w:rPr>
-        <w:t>ec:da</w:t>
-      </w:r>
-      <w:proofErr w:type="gramEnd"/>
-      <w:r>
-        <w:rPr>
-          <w:rFonts w:ascii="Verdana" w:hAnsi="Verdana"/>
-          <w:color w:val="000000"/>
-          <w:sz w:val="19"/>
-          <w:szCs w:val="19"/>
-          <w:shd w:val="clear" w:color="auto" w:fill="FFFFFF"/>
-          <w:lang w:val="en-US"/>
-        </w:rPr>
-        <w:t>:4a:84:d3</w:t>
+        <w:t>fc:ec:da:4a:84:d3</w:t>
       </w:r>
       <w:r>
         <w:rPr>
@@ -2846,16 +2711,8 @@
         <w:rPr>
           <w:lang w:val="en-US"/>
         </w:rPr>
-        <w:t xml:space="preserve">Explain shortly what </w:t>
-      </w:r>
-      <w:proofErr w:type="gramStart"/>
-      <w:r>
-        <w:rPr>
-          <w:lang w:val="en-US"/>
-        </w:rPr>
-        <w:t>are TCP acknowledgment and sequence numbers</w:t>
-      </w:r>
-      <w:proofErr w:type="gramEnd"/>
+        <w:t>Explain shortly what are TCP acknowledgment and sequence numbers</w:t>
+      </w:r>
     </w:p>
     <w:p>
       <w:pPr>
@@ -3498,48 +3355,20 @@
         <w:rPr>
           <w:lang w:val="en-US"/>
         </w:rPr>
-        <w:t xml:space="preserve">Why most services using UDP prefer max </w:t>
-      </w:r>
-      <w:proofErr w:type="gramStart"/>
-      <w:r>
-        <w:rPr>
-          <w:lang w:val="en-US"/>
-        </w:rPr>
-        <w:t>512 byte</w:t>
-      </w:r>
-      <w:proofErr w:type="gramEnd"/>
-      <w:r>
-        <w:rPr>
-          <w:lang w:val="en-US"/>
-        </w:rPr>
-        <w:t xml:space="preserve"> UDP datagrams?</w:t>
-      </w:r>
-    </w:p>
-    <w:p>
-      <w:pPr>
-        <w:rPr>
-          <w:lang w:val="en-US"/>
-        </w:rPr>
-      </w:pPr>
-      <w:r>
-        <w:rPr>
-          <w:lang w:val="en-US"/>
-        </w:rPr>
-        <w:t xml:space="preserve">Answer 10: </w:t>
-      </w:r>
-      <w:proofErr w:type="gramStart"/>
-      <w:r>
-        <w:rPr>
-          <w:lang w:val="en-US"/>
-        </w:rPr>
-        <w:t>512 byte</w:t>
-      </w:r>
-      <w:proofErr w:type="gramEnd"/>
-      <w:r>
-        <w:rPr>
-          <w:lang w:val="en-US"/>
-        </w:rPr>
-        <w:t xml:space="preserve"> payload</w:t>
+        <w:t>Why most services using UDP prefer max 512 byte UDP datagrams?</w:t>
+      </w:r>
+    </w:p>
+    <w:p>
+      <w:pPr>
+        <w:rPr>
+          <w:lang w:val="en-US"/>
+        </w:rPr>
+      </w:pPr>
+      <w:r>
+        <w:rPr>
+          <w:lang w:val="en-US"/>
+        </w:rPr>
+        <w:t>Answer 10: 512 byte payload</w:t>
       </w:r>
       <w:r>
         <w:rPr>
@@ -3553,19 +3382,11 @@
         </w:rPr>
         <w:t xml:space="preserve"> guarantees that DNS packets can be reassembled if they get fragmented when sent. </w:t>
       </w:r>
-      <w:proofErr w:type="gramStart"/>
-      <w:r>
-        <w:rPr>
-          <w:lang w:val="en-US"/>
-        </w:rPr>
-        <w:t>Also</w:t>
-      </w:r>
-      <w:proofErr w:type="gramEnd"/>
-      <w:r>
-        <w:rPr>
-          <w:lang w:val="en-US"/>
-        </w:rPr>
-        <w:t xml:space="preserve"> the chance for smaller packets getting randomly dropped is lower.</w:t>
+      <w:r>
+        <w:rPr>
+          <w:lang w:val="en-US"/>
+        </w:rPr>
+        <w:t>Also the chance for smaller packets getting randomly dropped is lower.</w:t>
       </w:r>
     </w:p>
     <w:p>
@@ -3626,35 +3447,7 @@
         <w:rPr>
           <w:lang w:val="en-US"/>
         </w:rPr>
-        <w:t xml:space="preserve">Answer 11: </w:t>
-      </w:r>
-      <w:proofErr w:type="gramStart"/>
-      <w:r>
-        <w:rPr>
-          <w:lang w:val="en-US"/>
-        </w:rPr>
-        <w:t>Basically</w:t>
-      </w:r>
-      <w:proofErr w:type="gramEnd"/>
-      <w:r>
-        <w:rPr>
-          <w:lang w:val="en-US"/>
-        </w:rPr>
-        <w:t xml:space="preserve"> when you just want to get an answer to a server quickly. One case is also when </w:t>
-      </w:r>
-      <w:proofErr w:type="gramStart"/>
-      <w:r>
-        <w:rPr>
-          <w:lang w:val="en-US"/>
-        </w:rPr>
-        <w:t>you’re</w:t>
-      </w:r>
-      <w:proofErr w:type="gramEnd"/>
-      <w:r>
-        <w:rPr>
-          <w:lang w:val="en-US"/>
-        </w:rPr>
-        <w:t xml:space="preserve"> delivering data that can be lost because new data is coming to replace the previous.</w:t>
+        <w:t>Answer 11: Basically when you just want to get an answer to a server quickly. One case is also when you’re delivering data that can be lost because new data is coming to replace the previous.</w:t>
       </w:r>
     </w:p>
     <w:p>
@@ -3741,62 +3534,20 @@
         <w:rPr>
           <w:lang w:val="en-US"/>
         </w:rPr>
-        <w:t xml:space="preserve">What is TCP Nagle's algorithm? As a </w:t>
-      </w:r>
-      <w:proofErr w:type="gramStart"/>
-      <w:r>
-        <w:rPr>
-          <w:lang w:val="en-US"/>
-        </w:rPr>
-        <w:t>programmer, when</w:t>
-      </w:r>
-      <w:proofErr w:type="gramEnd"/>
-      <w:r>
-        <w:rPr>
-          <w:lang w:val="en-US"/>
-        </w:rPr>
-        <w:t xml:space="preserve"> you don't want to use it?</w:t>
-      </w:r>
-    </w:p>
-    <w:p>
-      <w:pPr>
-        <w:rPr>
-          <w:lang w:val="en-US"/>
-        </w:rPr>
-      </w:pPr>
-      <w:r>
-        <w:rPr>
-          <w:lang w:val="en-US"/>
-        </w:rPr>
-        <w:t xml:space="preserve">Answer 13: It is an algorithm [1] to automatically concatenate </w:t>
-      </w:r>
-      <w:proofErr w:type="gramStart"/>
-      <w:r>
-        <w:rPr>
-          <w:lang w:val="en-US"/>
-        </w:rPr>
-        <w:t>a number of</w:t>
-      </w:r>
-      <w:proofErr w:type="gramEnd"/>
-      <w:r>
-        <w:rPr>
-          <w:lang w:val="en-US"/>
-        </w:rPr>
-        <w:t xml:space="preserve"> small buffer messages. You </w:t>
-      </w:r>
-      <w:proofErr w:type="gramStart"/>
-      <w:r>
-        <w:rPr>
-          <w:lang w:val="en-US"/>
-        </w:rPr>
-        <w:t>wouldn’t</w:t>
-      </w:r>
-      <w:proofErr w:type="gramEnd"/>
-      <w:r>
-        <w:rPr>
-          <w:lang w:val="en-US"/>
-        </w:rPr>
-        <w:t xml:space="preserve"> want to use it [2] in </w:t>
+        <w:t>What is TCP Nagle's algorithm? As a programmer, when you don't want to use it?</w:t>
+      </w:r>
+    </w:p>
+    <w:p>
+      <w:pPr>
+        <w:rPr>
+          <w:lang w:val="en-US"/>
+        </w:rPr>
+      </w:pPr>
+      <w:r>
+        <w:rPr>
+          <w:lang w:val="en-US"/>
+        </w:rPr>
+        <w:t xml:space="preserve">Answer 13: It is an algorithm [1] to automatically concatenate a number of small buffer messages. You wouldn’t want to use it [2] in </w:t>
       </w:r>
       <w:proofErr w:type="spellStart"/>
       <w:r>
@@ -4329,21 +4080,7 @@
         <w:rPr>
           <w:lang w:val="en-US"/>
         </w:rPr>
-        <w:t xml:space="preserve"> is an IoT protocol and stands for Constrained Application Protocol. </w:t>
-      </w:r>
-      <w:proofErr w:type="gramStart"/>
-      <w:r>
-        <w:rPr>
-          <w:lang w:val="en-US"/>
-        </w:rPr>
-        <w:t>It’s</w:t>
-      </w:r>
-      <w:proofErr w:type="gramEnd"/>
-      <w:r>
-        <w:rPr>
-          <w:lang w:val="en-US"/>
-        </w:rPr>
-        <w:t xml:space="preserve"> a simple protocol with low overhead specifically designed for constrained devices and constrained networks. </w:t>
+        <w:t xml:space="preserve"> is an IoT protocol and stands for Constrained Application Protocol. It’s a simple protocol with low overhead specifically designed for constrained devices and constrained networks. </w:t>
       </w:r>
     </w:p>
     <w:p>
@@ -5044,21 +4781,7 @@
         <w:rPr>
           <w:lang w:val="en-US"/>
         </w:rPr>
-        <w:t xml:space="preserve">Why HTTP/HTTPS (and similar application layer protocols) perform badly or </w:t>
-      </w:r>
-      <w:proofErr w:type="gramStart"/>
-      <w:r>
-        <w:rPr>
-          <w:lang w:val="en-US"/>
-        </w:rPr>
-        <w:t>won't</w:t>
-      </w:r>
-      <w:proofErr w:type="gramEnd"/>
-      <w:r>
-        <w:rPr>
-          <w:lang w:val="en-US"/>
-        </w:rPr>
-        <w:t xml:space="preserve"> work in most wireless sensor networks?</w:t>
+        <w:t>Why HTTP/HTTPS (and similar application layer protocols) perform badly or won't work in most wireless sensor networks?</w:t>
       </w:r>
     </w:p>
     <w:p>
@@ -5273,14 +4996,12 @@
         </w:rPr>
         <w:t xml:space="preserve">Question 1: </w:t>
       </w:r>
-      <w:proofErr w:type="spellStart"/>
-      <w:r>
-        <w:rPr>
-          <w:lang w:val="en-US"/>
-        </w:rPr>
-        <w:t>Nnnn</w:t>
-      </w:r>
-      <w:proofErr w:type="spellEnd"/>
+      <w:r>
+        <w:rPr>
+          <w:lang w:val="en-US"/>
+        </w:rPr>
+        <w:t>Script</w:t>
+      </w:r>
     </w:p>
     <w:p>
       <w:pPr>
@@ -5294,181 +5015,34 @@
         </w:rPr>
         <w:t xml:space="preserve">Answer 1: </w:t>
       </w:r>
-      <w:proofErr w:type="spellStart"/>
-      <w:r>
-        <w:rPr>
-          <w:lang w:val="en-US"/>
-        </w:rPr>
-        <w:t>Nnnn</w:t>
-      </w:r>
-      <w:proofErr w:type="spellEnd"/>
-    </w:p>
-    <w:p>
-      <w:pPr>
-        <w:rPr>
-          <w:lang w:val="en-US"/>
-        </w:rPr>
-      </w:pPr>
-    </w:p>
-    <w:p>
-      <w:pPr>
-        <w:rPr>
-          <w:lang w:val="en-US"/>
-        </w:rPr>
-      </w:pPr>
-      <w:r>
-        <w:rPr>
-          <w:lang w:val="en-US"/>
-        </w:rPr>
-        <w:t xml:space="preserve">Question 2: </w:t>
-      </w:r>
-      <w:proofErr w:type="spellStart"/>
-      <w:r>
-        <w:rPr>
-          <w:lang w:val="en-US"/>
-        </w:rPr>
-        <w:t>Nnnn</w:t>
-      </w:r>
-      <w:proofErr w:type="spellEnd"/>
-    </w:p>
-    <w:p>
-      <w:pPr>
-        <w:rPr>
-          <w:lang w:val="en-US"/>
-        </w:rPr>
-      </w:pPr>
-      <w:r>
-        <w:rPr>
-          <w:lang w:val="en-US"/>
-        </w:rPr>
-        <w:t xml:space="preserve">Answer 2: </w:t>
-      </w:r>
-      <w:proofErr w:type="spellStart"/>
-      <w:r>
-        <w:rPr>
-          <w:lang w:val="en-US"/>
-        </w:rPr>
-        <w:t>Nnnn</w:t>
-      </w:r>
-      <w:proofErr w:type="spellEnd"/>
-    </w:p>
-    <w:p>
-      <w:pPr>
-        <w:rPr>
-          <w:lang w:val="en-US"/>
-        </w:rPr>
-      </w:pPr>
-    </w:p>
-    <w:p>
-      <w:pPr>
-        <w:rPr>
-          <w:lang w:val="en-US"/>
-        </w:rPr>
-      </w:pPr>
-      <w:r>
-        <w:rPr>
-          <w:lang w:val="en-US"/>
-        </w:rPr>
-        <w:t xml:space="preserve">Question 3: </w:t>
-      </w:r>
-      <w:proofErr w:type="spellStart"/>
-      <w:r>
-        <w:rPr>
-          <w:lang w:val="en-US"/>
-        </w:rPr>
-        <w:t>Nnnn</w:t>
-      </w:r>
-      <w:proofErr w:type="spellEnd"/>
-    </w:p>
-    <w:p>
-      <w:pPr>
-        <w:rPr>
-          <w:lang w:val="en-US"/>
-        </w:rPr>
-      </w:pPr>
-      <w:r>
-        <w:rPr>
-          <w:lang w:val="en-US"/>
-        </w:rPr>
-        <w:t xml:space="preserve">Answer 3: </w:t>
-      </w:r>
-      <w:proofErr w:type="spellStart"/>
-      <w:r>
-        <w:rPr>
-          <w:lang w:val="en-US"/>
-        </w:rPr>
-        <w:t>Nnnn</w:t>
-      </w:r>
-      <w:proofErr w:type="spellEnd"/>
-    </w:p>
-    <w:p>
-      <w:pPr>
-        <w:rPr>
-          <w:lang w:val="en-US"/>
-        </w:rPr>
-      </w:pPr>
-    </w:p>
-    <w:p>
-      <w:pPr>
-        <w:rPr>
-          <w:lang w:val="en-US"/>
-        </w:rPr>
-      </w:pPr>
-      <w:r>
-        <w:rPr>
-          <w:lang w:val="en-US"/>
-        </w:rPr>
-        <w:t xml:space="preserve">Question 4: </w:t>
-      </w:r>
-      <w:proofErr w:type="spellStart"/>
-      <w:r>
-        <w:rPr>
-          <w:lang w:val="en-US"/>
-        </w:rPr>
-        <w:t>Nnnn</w:t>
-      </w:r>
-      <w:proofErr w:type="spellEnd"/>
-    </w:p>
-    <w:p>
-      <w:pPr>
-        <w:rPr>
-          <w:lang w:val="en-US"/>
-        </w:rPr>
-      </w:pPr>
-      <w:r>
-        <w:rPr>
-          <w:lang w:val="en-US"/>
-        </w:rPr>
-        <w:t xml:space="preserve">Answer 4: </w:t>
-      </w:r>
-      <w:proofErr w:type="spellStart"/>
-      <w:r>
-        <w:rPr>
-          <w:lang w:val="en-US"/>
-        </w:rPr>
-        <w:t>Nnnn</w:t>
-      </w:r>
-      <w:proofErr w:type="spellEnd"/>
-    </w:p>
-    <w:p>
-      <w:pPr>
-        <w:rPr>
-          <w:lang w:val="en-US"/>
-        </w:rPr>
-      </w:pPr>
-    </w:p>
-    <w:p>
-      <w:pPr>
-        <w:rPr>
-          <w:lang w:val="en-US"/>
-        </w:rPr>
-      </w:pPr>
-      <w:r>
-        <w:rPr>
-          <w:lang w:val="en-US"/>
-        </w:rPr>
-        <w:t>…</w:t>
-      </w:r>
+      <w:r>
+        <w:rPr>
+          <w:lang w:val="en-US"/>
+        </w:rPr>
+        <w:t xml:space="preserve">My insanely simple script can be found in: </w:t>
+      </w:r>
+      <w:hyperlink r:id="rId55" w:history="1">
+        <w:r>
+          <w:rPr>
+            <w:rStyle w:val="Hyperlinkki"/>
+            <w:lang w:val="en-US"/>
+          </w:rPr>
+          <w:t>https://github.com/Makeliiii/eldritch-iot-course/tree/master/Internet_ov_Things/Script/</w:t>
+        </w:r>
+      </w:hyperlink>
+      <w:r>
+        <w:rPr>
+          <w:lang w:val="en-US"/>
+        </w:rPr>
+        <w:t xml:space="preserve"> </w:t>
+      </w:r>
+    </w:p>
+    <w:p>
+      <w:pPr>
+        <w:rPr>
+          <w:lang w:val="en-US"/>
+        </w:rPr>
+      </w:pPr>
     </w:p>
     <w:p>
       <w:pPr>
@@ -6503,8 +6077,8 @@
       </w:pPr>
     </w:p>
     <w:sectPr>
-      <w:headerReference w:type="default" r:id="rId55"/>
-      <w:footerReference w:type="default" r:id="rId56"/>
+      <w:headerReference w:type="default" r:id="rId56"/>
+      <w:footerReference w:type="default" r:id="rId57"/>
       <w:pgSz w:w="11906" w:h="16838"/>
       <w:pgMar w:top="1417" w:right="1134" w:bottom="1417" w:left="1134" w:header="708" w:footer="708" w:gutter="0"/>
       <w:cols w:space="708"/>

</xml_diff>